<commit_message>
Continue writing the results section
</commit_message>
<xml_diff>
--- a/Drafts/MeltR_absorbance_draft_2.docx
+++ b/Drafts/MeltR_absorbance_draft_2.docx
@@ -1018,23 +1018,7 @@
           <w:sz w:val="22"/>
           <w:szCs w:val="22"/>
         </w:rPr>
-        <w:t xml:space="preserve">Expand description of the outputs in the </w:t>
-      </w:r>
-      <w:r>
-        <w:rPr>
-          <w:rFonts w:ascii="Arial" w:hAnsi="Arial"/>
-          <w:sz w:val="22"/>
-          <w:szCs w:val="22"/>
-        </w:rPr>
-        <w:t xml:space="preserve">BLtrimmer </w:t>
-      </w:r>
-      <w:r>
-        <w:rPr>
-          <w:rFonts w:ascii="Arial" w:hAnsi="Arial"/>
-          <w:sz w:val="22"/>
-          <w:szCs w:val="22"/>
-        </w:rPr>
-        <w:t>help file</w:t>
+        <w:t>Expand description of the outputs in the BLtrimmer help file</w:t>
       </w:r>
     </w:p>
     <w:p>
@@ -1094,7 +1078,11 @@
         </w:rPr>
       </w:pPr>
       <w:r>
-        <w:rPr/>
+        <w:rPr>
+          <w:rFonts w:ascii="Arial" w:hAnsi="Arial"/>
+          <w:sz w:val="22"/>
+          <w:szCs w:val="22"/>
+        </w:rPr>
       </w:r>
     </w:p>
     <w:p>
@@ -1481,15 +1469,7 @@
       <w:commentRangeStart w:id="7"/>
       <w:r>
         <w:rPr/>
-        <w:t xml:space="preserve">UV-detected absorbance melting curves of RNA </w:t>
-      </w:r>
-      <w:r>
-        <w:rPr/>
-        <w:t>and DNA</w:t>
-      </w:r>
-      <w:r>
-        <w:rPr/>
-        <w:t xml:space="preserve"> are used to determine helix folding energies, providing the thermodynamic insight into RNA secondary structure that underlies a plethora of structure prediction tools.</w:t>
+        <w:t>UV-detected absorbance melting curves of RNA and DNA are used to determine helix folding energies, providing the thermodynamic insight into RNA secondary structure that underlies a plethora of structure prediction tools.</w:t>
       </w:r>
       <w:r>
         <w:rPr/>
@@ -1500,15 +1480,7 @@
       </w:r>
       <w:r>
         <w:rPr/>
-        <w:t xml:space="preserve"> Appropriate analysis of absorbance melting curves </w:t>
-      </w:r>
-      <w:r>
-        <w:rPr/>
-        <w:t>is</w:t>
-      </w:r>
-      <w:r>
-        <w:rPr/>
-        <w:t xml:space="preserve"> complex, requiring many data preprocessing, regression, and error analysis steps. The absorbance melting curve-fitting software </w:t>
+        <w:t xml:space="preserve"> Appropriate analysis of absorbance melting curves is complex, requiring many data preprocessing, regression, and error analysis steps. The absorbance melting curve-fitting software </w:t>
       </w:r>
       <w:r>
         <w:rPr>
@@ -1587,15 +1559,7 @@
       </w:r>
       <w:r>
         <w:rPr/>
-        <w:t xml:space="preserve">, an open-source, curve-fitting package in the popular R statistical programming language </w:t>
-      </w:r>
-      <w:r>
-        <w:rPr/>
-        <w:t>for analysis of macromolecular thermodynamics data</w:t>
-      </w:r>
-      <w:r>
-        <w:rPr/>
-        <w:t xml:space="preserve">. The </w:t>
+        <w:t xml:space="preserve">, an open-source, curve-fitting package in the popular R statistical programming language for analysis of macromolecular thermodynamics data. The </w:t>
       </w:r>
       <w:commentRangeStart w:id="12"/>
       <w:r>
@@ -1633,15 +1597,7 @@
       </w:r>
       <w:r>
         <w:rPr/>
-        <w:t xml:space="preserve">provides the same facile conversion of absorbance </w:t>
-      </w:r>
-      <w:r>
-        <w:rPr/>
-        <w:t xml:space="preserve">melting curve </w:t>
-      </w:r>
-      <w:r>
-        <w:rPr/>
-        <w:t xml:space="preserve">data to folding energies provided by </w:t>
+        <w:t xml:space="preserve">provides the same facile conversion of absorbance melting curve data to folding energies provided by </w:t>
       </w:r>
       <w:r>
         <w:rPr>
@@ -1674,19 +1630,7 @@
       </w:r>
       <w:r>
         <w:rPr/>
-        <w:t xml:space="preserve"> can be a useful tool for analyzing the next generation of </w:t>
-      </w:r>
-      <w:r>
-        <w:rPr/>
-        <w:t xml:space="preserve">DNA and RNA </w:t>
-      </w:r>
-      <w:r>
-        <w:rPr/>
-        <w:t xml:space="preserve">absorbance melting curve experiments. </w:t>
-      </w:r>
-      <w:r>
-        <w:rPr/>
-        <w:t xml:space="preserve">Lastly, </w:t>
+        <w:t xml:space="preserve"> can be a useful tool for analyzing the next generation of DNA and RNA absorbance melting curve experiments. Lastly, </w:t>
       </w:r>
       <w:r>
         <w:rPr>
@@ -1748,59 +1692,62 @@
           <w:sz w:val="22"/>
           <w:szCs w:val="22"/>
         </w:rPr>
-        <w:t xml:space="preserve">Paragraph 1: Absorbance melting curves are important </w:t>
-      </w:r>
-      <w:r>
+        <w:t>Paragraph 1: Absorbance melting curves are important Figure 1A</w:t>
+      </w:r>
+    </w:p>
+    <w:p>
+      <w:pPr>
+        <w:pStyle w:val="Normal"/>
+        <w:spacing w:lineRule="auto" w:line="480"/>
         <w:rPr>
           <w:rFonts w:ascii="Arial" w:hAnsi="Arial"/>
           <w:color w:val="00CED1"/>
           <w:sz w:val="22"/>
           <w:szCs w:val="22"/>
         </w:rPr>
-        <w:t>Figure 1A</w:t>
-      </w:r>
-    </w:p>
-    <w:p>
-      <w:pPr>
-        <w:pStyle w:val="Normal"/>
-        <w:spacing w:lineRule="auto" w:line="480"/>
+      </w:pPr>
+      <w:r>
         <w:rPr>
           <w:rFonts w:ascii="Arial" w:hAnsi="Arial"/>
           <w:color w:val="00CED1"/>
           <w:sz w:val="22"/>
           <w:szCs w:val="22"/>
         </w:rPr>
-      </w:pPr>
-      <w:r>
+        <w:t>Paragraph 2: Summary of absorbance melting curves collection and analysis</w:t>
+      </w:r>
+    </w:p>
+    <w:p>
+      <w:pPr>
+        <w:pStyle w:val="Normal"/>
+        <w:spacing w:lineRule="auto" w:line="480"/>
         <w:rPr>
           <w:rFonts w:ascii="Arial" w:hAnsi="Arial"/>
           <w:color w:val="00CED1"/>
           <w:sz w:val="22"/>
           <w:szCs w:val="22"/>
         </w:rPr>
-        <w:t>Paragraph 2: Summary of absorbance melting curves collection and analysis</w:t>
-      </w:r>
-    </w:p>
-    <w:p>
-      <w:pPr>
-        <w:pStyle w:val="Normal"/>
-        <w:spacing w:lineRule="auto" w:line="480"/>
+      </w:pPr>
+      <w:r>
         <w:rPr>
           <w:rFonts w:ascii="Arial" w:hAnsi="Arial"/>
           <w:color w:val="00CED1"/>
           <w:sz w:val="22"/>
           <w:szCs w:val="22"/>
         </w:rPr>
-      </w:pPr>
-      <w:r>
+        <w:t>Paragraph 3: Fitting is tedious Figure 1 B</w:t>
+      </w:r>
+    </w:p>
+    <w:p>
+      <w:pPr>
+        <w:pStyle w:val="Normal"/>
+        <w:spacing w:lineRule="auto" w:line="480"/>
         <w:rPr>
           <w:rFonts w:ascii="Arial" w:hAnsi="Arial"/>
           <w:color w:val="00CED1"/>
           <w:sz w:val="22"/>
           <w:szCs w:val="22"/>
         </w:rPr>
-        <w:t xml:space="preserve">Paragraph </w:t>
-      </w:r>
+      </w:pPr>
       <w:r>
         <w:rPr>
           <w:rFonts w:ascii="Arial" w:hAnsi="Arial"/>
@@ -1808,8 +1755,15 @@
           <w:sz w:val="22"/>
           <w:szCs w:val="22"/>
         </w:rPr>
-        <w:t>3</w:t>
-      </w:r>
+        <w:t>Paragraph 4:  MeltWin is nice</w:t>
+      </w:r>
+    </w:p>
+    <w:p>
+      <w:pPr>
+        <w:pStyle w:val="Normal"/>
+        <w:spacing w:lineRule="auto" w:line="480"/>
+        <w:rPr/>
+      </w:pPr>
       <w:r>
         <w:rPr>
           <w:rFonts w:ascii="Arial" w:hAnsi="Arial"/>
@@ -1817,8 +1771,9 @@
           <w:sz w:val="22"/>
           <w:szCs w:val="22"/>
         </w:rPr>
-        <w:t xml:space="preserve">: Fitting is tedious </w:t>
-      </w:r>
+        <w:t xml:space="preserve">Paragraph 5 Maybe there should be a paragraph in here justifying the need for MeltR. Like, what questions still remain that need to be answered with this analysis of melting </w:t>
+      </w:r>
+      <w:commentRangeStart w:id="14"/>
       <w:r>
         <w:rPr>
           <w:rFonts w:ascii="Arial" w:hAnsi="Arial"/>
@@ -1826,20 +1781,20 @@
           <w:sz w:val="22"/>
           <w:szCs w:val="22"/>
         </w:rPr>
-        <w:t>Figure 1 B</w:t>
-      </w:r>
-    </w:p>
-    <w:p>
-      <w:pPr>
-        <w:pStyle w:val="Normal"/>
-        <w:spacing w:lineRule="auto" w:line="480"/>
+        <w:t>curves</w:t>
+      </w:r>
+      <w:r>
         <w:rPr>
           <w:rFonts w:ascii="Arial" w:hAnsi="Arial"/>
           <w:color w:val="00CED1"/>
           <w:sz w:val="22"/>
           <w:szCs w:val="22"/>
         </w:rPr>
-      </w:pPr>
+      </w:r>
+      <w:commentRangeEnd w:id="14"/>
+      <w:r>
+        <w:commentReference w:id="14"/>
+      </w:r>
       <w:r>
         <w:rPr>
           <w:rFonts w:ascii="Arial" w:hAnsi="Arial"/>
@@ -1847,17 +1802,20 @@
           <w:sz w:val="22"/>
           <w:szCs w:val="22"/>
         </w:rPr>
-        <w:t xml:space="preserve">Paragraph </w:t>
-      </w:r>
-      <w:r>
+        <w:t>?****</w:t>
+      </w:r>
+    </w:p>
+    <w:p>
+      <w:pPr>
+        <w:pStyle w:val="Normal"/>
+        <w:spacing w:lineRule="auto" w:line="480"/>
         <w:rPr>
           <w:rFonts w:ascii="Arial" w:hAnsi="Arial"/>
           <w:color w:val="00CED1"/>
           <w:sz w:val="22"/>
           <w:szCs w:val="22"/>
         </w:rPr>
-        <w:t>4</w:t>
-      </w:r>
+      </w:pPr>
       <w:r>
         <w:rPr>
           <w:rFonts w:ascii="Arial" w:hAnsi="Arial"/>
@@ -1865,102 +1823,7 @@
           <w:sz w:val="22"/>
           <w:szCs w:val="22"/>
         </w:rPr>
-        <w:t>:  MeltWin is nice</w:t>
-      </w:r>
-    </w:p>
-    <w:p>
-      <w:pPr>
-        <w:pStyle w:val="Normal"/>
-        <w:spacing w:lineRule="auto" w:line="480"/>
-        <w:rPr/>
-      </w:pPr>
-      <w:r>
-        <w:rPr>
-          <w:rFonts w:ascii="Arial" w:hAnsi="Arial"/>
-          <w:color w:val="00CED1"/>
-          <w:sz w:val="22"/>
-          <w:szCs w:val="22"/>
-        </w:rPr>
-        <w:t xml:space="preserve">Paragraph 5 </w:t>
-      </w:r>
-      <w:r>
-        <w:rPr>
-          <w:rFonts w:ascii="Arial" w:hAnsi="Arial"/>
-          <w:color w:val="00CED1"/>
-          <w:sz w:val="22"/>
-          <w:szCs w:val="22"/>
-        </w:rPr>
-        <w:t xml:space="preserve">Maybe there should be a paragraph in here justifying the need for MeltR. Like, what questions still remain that need to be answered with this analysis of melting </w:t>
-      </w:r>
-      <w:commentRangeStart w:id="14"/>
-      <w:r>
-        <w:rPr>
-          <w:rFonts w:ascii="Arial" w:hAnsi="Arial"/>
-          <w:color w:val="00CED1"/>
-          <w:sz w:val="22"/>
-          <w:szCs w:val="22"/>
-        </w:rPr>
-        <w:t>curves</w:t>
-      </w:r>
-      <w:r>
-        <w:rPr>
-          <w:rFonts w:ascii="Arial" w:hAnsi="Arial"/>
-          <w:color w:val="00CED1"/>
-          <w:sz w:val="22"/>
-          <w:szCs w:val="22"/>
-        </w:rPr>
-      </w:r>
-      <w:commentRangeEnd w:id="14"/>
-      <w:r>
-        <w:commentReference w:id="14"/>
-      </w:r>
-      <w:r>
-        <w:rPr>
-          <w:rFonts w:ascii="Arial" w:hAnsi="Arial"/>
-          <w:color w:val="00CED1"/>
-          <w:sz w:val="22"/>
-          <w:szCs w:val="22"/>
-        </w:rPr>
-        <w:t>?****</w:t>
-      </w:r>
-    </w:p>
-    <w:p>
-      <w:pPr>
-        <w:pStyle w:val="Normal"/>
-        <w:spacing w:lineRule="auto" w:line="480"/>
-        <w:rPr>
-          <w:rFonts w:ascii="Arial" w:hAnsi="Arial"/>
-          <w:color w:val="00CED1"/>
-          <w:sz w:val="22"/>
-          <w:szCs w:val="22"/>
-        </w:rPr>
-      </w:pPr>
-      <w:r>
-        <w:rPr>
-          <w:rFonts w:ascii="Arial" w:hAnsi="Arial"/>
-          <w:color w:val="00CED1"/>
-          <w:sz w:val="22"/>
-          <w:szCs w:val="22"/>
-        </w:rPr>
-        <w:t xml:space="preserve">Paragraph </w:t>
-      </w:r>
-      <w:r>
-        <w:rPr>
-          <w:rFonts w:ascii="Arial" w:hAnsi="Arial"/>
-          <w:color w:val="00CED1"/>
-          <w:sz w:val="22"/>
-          <w:szCs w:val="22"/>
-        </w:rPr>
-        <w:t>6</w:t>
-      </w:r>
-      <w:r>
-        <w:rPr>
-          <w:rFonts w:ascii="Arial" w:hAnsi="Arial"/>
-          <w:color w:val="00CED1"/>
-          <w:sz w:val="22"/>
-          <w:szCs w:val="22"/>
-        </w:rPr>
-        <w:t>: Present MeltR, MeltR is an R package, and its advantages</w:t>
+        <w:t>Paragraph 6: Present MeltR, MeltR is an R package, and its advantages</w:t>
       </w:r>
     </w:p>
     <w:p>
@@ -2092,23 +1955,7 @@
           <w:sz w:val="22"/>
           <w:szCs w:val="22"/>
         </w:rPr>
-        <w:t xml:space="preserve"> meltR.A, which provides the same analysis as MeltWin and a simple usage (Figure 1</w:t>
-      </w:r>
-      <w:r>
-        <w:rPr>
-          <w:rFonts w:ascii="Arial" w:hAnsi="Arial"/>
-          <w:sz w:val="22"/>
-          <w:szCs w:val="22"/>
-        </w:rPr>
-        <w:t>C</w:t>
-      </w:r>
-      <w:r>
-        <w:rPr>
-          <w:rFonts w:ascii="Arial" w:hAnsi="Arial"/>
-          <w:sz w:val="22"/>
-          <w:szCs w:val="22"/>
-        </w:rPr>
-        <w:t xml:space="preserve">). The meltR.A function requires three user-defined </w:t>
+        <w:t xml:space="preserve"> meltR.A, which provides the same analysis as MeltWin and a simple usage (Figure 1C). The meltR.A function requires three user-defined </w:t>
       </w:r>
       <w:r>
         <w:rPr>
@@ -2176,23 +2023,7 @@
           <w:sz w:val="22"/>
           <w:szCs w:val="22"/>
         </w:rPr>
-        <w:t xml:space="preserve"> (Figure 1</w:t>
-      </w:r>
-      <w:r>
-        <w:rPr>
-          <w:rFonts w:ascii="Arial" w:hAnsi="Arial"/>
-          <w:sz w:val="22"/>
-          <w:szCs w:val="22"/>
-        </w:rPr>
-        <w:t>C</w:t>
-      </w:r>
-      <w:r>
-        <w:rPr>
-          <w:rFonts w:ascii="Arial" w:hAnsi="Arial"/>
-          <w:sz w:val="22"/>
-          <w:szCs w:val="22"/>
-        </w:rPr>
-        <w:t xml:space="preserve">.1). The second essential argument, NucAcid, specifies the nucleic acid species in the melt. This is provided in R as a </w:t>
+        <w:t xml:space="preserve"> (Figure 1C.1). The second essential argument, NucAcid, specifies the nucleic acid species in the melt. This is provided in R as a </w:t>
       </w:r>
       <w:r>
         <w:rPr>
@@ -2209,23 +2040,7 @@
           <w:sz w:val="22"/>
           <w:szCs w:val="22"/>
         </w:rPr>
-        <w:t>, and is used to determine the extinction coefficient of the nucleic acid. The extinction coefficient is used to estimate the nucleic acid strand concentration (Figure 1</w:t>
-      </w:r>
-      <w:r>
-        <w:rPr>
-          <w:rFonts w:ascii="Arial" w:hAnsi="Arial"/>
-          <w:sz w:val="22"/>
-          <w:szCs w:val="22"/>
-        </w:rPr>
-        <w:t>C</w:t>
-      </w:r>
-      <w:r>
-        <w:rPr>
-          <w:rFonts w:ascii="Arial" w:hAnsi="Arial"/>
-          <w:sz w:val="22"/>
-          <w:szCs w:val="22"/>
-        </w:rPr>
-        <w:t xml:space="preserve">.2). The first element of the </w:t>
+        <w:t xml:space="preserve">, and is used to determine the extinction coefficient of the nucleic acid. The extinction coefficient is used to estimate the nucleic acid strand concentration (Figure 1C.2). The first element of the </w:t>
       </w:r>
       <w:r>
         <w:rPr>
@@ -2242,23 +2057,7 @@
           <w:sz w:val="22"/>
           <w:szCs w:val="22"/>
         </w:rPr>
-        <w:t xml:space="preserve"> is the type of nucleic acid, either “DNA” or “RNA”, and the remaining elements are the individual residues in the sample. Alternatively, the first element can be “custom”, and the remaining elements </w:t>
-      </w:r>
-      <w:r>
-        <w:rPr>
-          <w:rFonts w:ascii="Arial" w:hAnsi="Arial"/>
-          <w:sz w:val="22"/>
-          <w:szCs w:val="22"/>
-        </w:rPr>
-        <w:t xml:space="preserve">can be </w:t>
-      </w:r>
-      <w:r>
-        <w:rPr>
-          <w:rFonts w:ascii="Arial" w:hAnsi="Arial"/>
-          <w:sz w:val="22"/>
-          <w:szCs w:val="22"/>
-        </w:rPr>
-        <w:t>custom extinction coefficients in M</w:t>
+        <w:t xml:space="preserve"> is the type of nucleic acid, either “DNA” or “RNA”, and the remaining elements are the individual residues in the sample. Alternatively, the first element can be “custom”, and the remaining elements can be custom extinction coefficients in M</w:t>
       </w:r>
       <w:r>
         <w:rPr>
@@ -2292,39 +2091,7 @@
           <w:sz w:val="22"/>
           <w:szCs w:val="22"/>
         </w:rPr>
-        <w:t>. The third element is the molecular model of the nucleic acid species, either "Monomolecular.2State", "Heteroduplex.2State", or "Homoduplex.2State", for a single self-structured strand, two non-self-complementary strands forming a duplex, or a bimolecular association of a self-complementary strand forming a duplex, respectively (Figure 1</w:t>
-      </w:r>
-      <w:r>
-        <w:rPr>
-          <w:rFonts w:ascii="Arial" w:hAnsi="Arial"/>
-          <w:sz w:val="22"/>
-          <w:szCs w:val="22"/>
-        </w:rPr>
-        <w:t>C</w:t>
-      </w:r>
-      <w:r>
-        <w:rPr>
-          <w:rFonts w:ascii="Arial" w:hAnsi="Arial"/>
-          <w:sz w:val="22"/>
-          <w:szCs w:val="22"/>
-        </w:rPr>
-        <w:t>.3). The “meltR.A” function has other arguments with default settings that can be adjusted for customized fitting. Importantly, the “concT”, or the concentration used to calculate the strand concentration (Figure 1</w:t>
-      </w:r>
-      <w:r>
-        <w:rPr>
-          <w:rFonts w:ascii="Arial" w:hAnsi="Arial"/>
-          <w:sz w:val="22"/>
-          <w:szCs w:val="22"/>
-        </w:rPr>
-        <w:t>C</w:t>
-      </w:r>
-      <w:r>
-        <w:rPr>
-          <w:rFonts w:ascii="Arial" w:hAnsi="Arial"/>
-          <w:sz w:val="22"/>
-          <w:szCs w:val="22"/>
-        </w:rPr>
-        <w:t xml:space="preserve">.4), and “fitTs”, or the temperature range used in the fit (Figure 1A.5). The fitTs argument is used for baseline trimming (discussed in detail below), and can be a </w:t>
+        <w:t xml:space="preserve">. The third element is the molecular model of the nucleic acid species, either "Monomolecular.2State", "Heteroduplex.2State", or "Homoduplex.2State", for a single self-structured strand, two non-self-complementary strands forming a duplex, or a bimolecular association of a self-complementary strand forming a duplex, respectively (Figure 1C.3). The “meltR.A” function has other arguments with default settings that can be adjusted for customized fitting. Importantly, the “concT”, or the concentration used to calculate the strand concentration (Figure 1C.4), and “fitTs”, or the temperature range used in the fit (Figure 1A.5). The fitTs argument is used for baseline trimming (discussed in detail below), and can be a </w:t>
       </w:r>
       <w:r>
         <w:rPr>
@@ -2445,55 +2212,7 @@
           <w:sz w:val="22"/>
           <w:szCs w:val="22"/>
         </w:rPr>
-        <w:t>, and global fitting (Figure 1</w:t>
-      </w:r>
-      <w:r>
-        <w:rPr>
-          <w:rFonts w:ascii="Arial" w:hAnsi="Arial"/>
-          <w:sz w:val="22"/>
-          <w:szCs w:val="22"/>
-        </w:rPr>
-        <w:t>D</w:t>
-      </w:r>
-      <w:r>
-        <w:rPr>
-          <w:rFonts w:ascii="Arial" w:hAnsi="Arial"/>
-          <w:sz w:val="22"/>
-          <w:szCs w:val="22"/>
-        </w:rPr>
-        <w:t>). The first analysis is individual fits (method 1), which fits each sample to an individual regression model to calculate thermodynamic parameters (Figure 1</w:t>
-      </w:r>
-      <w:r>
-        <w:rPr>
-          <w:rFonts w:ascii="Arial" w:hAnsi="Arial"/>
-          <w:sz w:val="22"/>
-          <w:szCs w:val="22"/>
-        </w:rPr>
-        <w:t>D</w:t>
-      </w:r>
-      <w:r>
-        <w:rPr>
-          <w:rFonts w:ascii="Arial" w:hAnsi="Arial"/>
-          <w:sz w:val="22"/>
-          <w:szCs w:val="22"/>
-        </w:rPr>
-        <w:t>.1). For method 1, the averages of thermodynamic energies from fits for each sample are reported (Figure 1</w:t>
-      </w:r>
-      <w:r>
-        <w:rPr>
-          <w:rFonts w:ascii="Arial" w:hAnsi="Arial"/>
-          <w:sz w:val="22"/>
-          <w:szCs w:val="22"/>
-        </w:rPr>
-        <w:t>D</w:t>
-      </w:r>
-      <w:r>
-        <w:rPr>
-          <w:rFonts w:ascii="Arial" w:hAnsi="Arial"/>
-          <w:sz w:val="22"/>
-          <w:szCs w:val="22"/>
-        </w:rPr>
-        <w:t xml:space="preserve">.2). The second analysis is </w:t>
+        <w:t xml:space="preserve">, and global fitting (Figure 1D). The first analysis is individual fits (method 1), which fits each sample to an individual regression model to calculate thermodynamic parameters (Figure 1D.1). For method 1, the averages of thermodynamic energies from fits for each sample are reported (Figure 1D.2). The second analysis is </w:t>
       </w:r>
       <w:r>
         <w:rPr>
@@ -2581,71 +2300,7 @@
           <w:sz w:val="22"/>
           <w:szCs w:val="22"/>
         </w:rPr>
-        <w:t>) from different samples to a regression model to calculate thermodynamic parameters (Figure 1</w:t>
-      </w:r>
-      <w:r>
-        <w:rPr>
-          <w:rFonts w:ascii="Arial" w:hAnsi="Arial"/>
-          <w:sz w:val="22"/>
-          <w:szCs w:val="22"/>
-        </w:rPr>
-        <w:t>D</w:t>
-      </w:r>
-      <w:r>
-        <w:rPr>
-          <w:rFonts w:ascii="Arial" w:hAnsi="Arial"/>
-          <w:sz w:val="22"/>
-          <w:szCs w:val="22"/>
-        </w:rPr>
-        <w:t>.2). Methods 1 and 2 were both provided by MeltWin. The meltR.A function also provides a third, global-fitting analysis (method 3), not provided by MeltWin (Figure 1B). Global fitting combines methods 1 and 2 by directly fitting the raw absorbance melting curves, similar to method 1, but uses information from every sample to calculate thermodynamic parameters, similar to method 2. Figure 1B shows the response generated when a user fits a data set with meltR.A. Note, the response includes the %error between methods (Figure 1</w:t>
-      </w:r>
-      <w:r>
-        <w:rPr>
-          <w:rFonts w:ascii="Arial" w:hAnsi="Arial"/>
-          <w:sz w:val="22"/>
-          <w:szCs w:val="22"/>
-        </w:rPr>
-        <w:t>D</w:t>
-      </w:r>
-      <w:r>
-        <w:rPr>
-          <w:rFonts w:ascii="Arial" w:hAnsi="Arial"/>
-          <w:sz w:val="22"/>
-          <w:szCs w:val="22"/>
-        </w:rPr>
-        <w:t xml:space="preserve">.3), which is the range of each folding energy calculated for methods 1, 2, and 3, divided by the average. This metric is useful for assessing </w:t>
-      </w:r>
-      <w:r>
-        <w:rPr>
-          <w:rFonts w:ascii="Arial" w:hAnsi="Arial"/>
-          <w:sz w:val="22"/>
-          <w:szCs w:val="22"/>
-        </w:rPr>
-        <w:t xml:space="preserve">the overall quality of </w:t>
-      </w:r>
-      <w:r>
-        <w:rPr>
-          <w:rFonts w:ascii="Arial" w:hAnsi="Arial"/>
-          <w:sz w:val="22"/>
-          <w:szCs w:val="22"/>
-        </w:rPr>
-        <w:t xml:space="preserve">fits, </w:t>
-      </w:r>
-      <w:r>
-        <w:rPr>
-          <w:rFonts w:ascii="Arial" w:hAnsi="Arial"/>
-          <w:sz w:val="22"/>
-          <w:szCs w:val="22"/>
-        </w:rPr>
-        <w:t>and two-state folding where a %error between methods greater than 10% is diagnostic  of a multistage-folding sequence</w:t>
-      </w:r>
-      <w:r>
-        <w:rPr>
-          <w:rFonts w:ascii="Arial" w:hAnsi="Arial"/>
-          <w:sz w:val="22"/>
-          <w:szCs w:val="22"/>
-        </w:rPr>
-        <w:t>.</w:t>
+        <w:t>) from different samples to a regression model to calculate thermodynamic parameters (Figure 1D.2). Methods 1 and 2 were both provided by MeltWin. The meltR.A function also provides a third, global-fitting analysis (method 3), not provided by MeltWin (Figure 1B). Global fitting combines methods 1 and 2 by directly fitting the raw absorbance melting curves, similar to method 1, but uses information from every sample to calculate thermodynamic parameters, similar to method 2. Figure 1B shows the response generated when a user fits a data set with meltR.A. Note, the response includes the %error between methods (Figure 1D.3), which is the range of each folding energy calculated for methods 1, 2, and 3, divided by the average. This metric is useful for assessing the overall quality of fits, and two-state folding where a %error between methods greater than 10% is diagnostic  of a multistage-folding sequence.</w:t>
       </w:r>
     </w:p>
     <w:p>
@@ -2661,23 +2316,7 @@
           <w:sz w:val="22"/>
           <w:szCs w:val="22"/>
         </w:rPr>
-        <w:t xml:space="preserve">The meltR.A function saves the result of a fit to a number of PDF figures and comma separated value (CSV) spreadsheets to help the user assess and present results (Figure S1). The CSV spreadsheets can be opened with Excel or passed to other data analysis programs. The first two files are PDF depictions of the quality of the fits from method 1 (Figure S1A-B), </w:t>
-      </w:r>
-      <w:r>
-        <w:rPr>
-          <w:rFonts w:ascii="Arial" w:hAnsi="Arial"/>
-          <w:sz w:val="22"/>
-          <w:szCs w:val="22"/>
-        </w:rPr>
-        <w:t>showing both the raw data and the normalized data, respectively</w:t>
-      </w:r>
-      <w:r>
-        <w:rPr>
-          <w:rFonts w:ascii="Arial" w:hAnsi="Arial"/>
-          <w:sz w:val="22"/>
-          <w:szCs w:val="22"/>
-        </w:rPr>
-        <w:t>. A good fit shows agreement between the data and the fits, depicted as black circles and red lines, respectively. The third file is a CSV spreadsheet containing the results for the individual fits in method 1 (Figure S1C). The fourth file is a PDF depiction of the data and fit for method 2, where a good fit exhibits a linear relationship between 1/T</w:t>
+        <w:t>The meltR.A function saves the result of a fit to a number of PDF figures and comma separated value (CSV) spreadsheets to help the user assess and present results (Figure S1). The CSV spreadsheets can be opened with Excel or passed to other data analysis programs. The first two files are PDF depictions of the quality of the fits from method 1 (Figure S1A-B), showing both the raw data and the normalized data, respectively. A good fit shows agreement between the data and the fits, depicted as black circles and red lines, respectively. The third file is a CSV spreadsheet containing the results for the individual fits in method 1 (Figure S1C). The fourth file is a PDF depiction of the data and fit for method 2, where a good fit exhibits a linear relationship between 1/T</w:t>
       </w:r>
       <w:r>
         <w:rPr>
@@ -2711,23 +2350,7 @@
           <w:sz w:val="22"/>
           <w:szCs w:val="22"/>
         </w:rPr>
-        <w:t xml:space="preserve">) (Figure S1D). The fourth and fifth files are PDF depictions of the quality of the fits for method 3, </w:t>
-      </w:r>
-      <w:r>
-        <w:rPr>
-          <w:rFonts w:ascii="Arial" w:hAnsi="Arial"/>
-          <w:sz w:val="22"/>
-          <w:szCs w:val="22"/>
-        </w:rPr>
-        <w:t>showing both the raw data and the normalized data, respectively (Figure S1E-F)</w:t>
-      </w:r>
-      <w:r>
-        <w:rPr>
-          <w:rFonts w:ascii="Arial" w:hAnsi="Arial"/>
-          <w:sz w:val="22"/>
-          <w:szCs w:val="22"/>
-        </w:rPr>
-        <w:t>. A good global fit shows agreement between the data and the fits, depicted as black circles and red lines, respectively (Figure S1E-F). The last file is a CSV summarizing the folding energies calculated using all three methods (Figure S1G).</w:t>
+        <w:t>) (Figure S1D). The fourth and fifth files are PDF depictions of the quality of the fits for method 3, showing both the raw data and the normalized data, respectively (Figure S1E-F). A good global fit shows agreement between the data and the fits, depicted as black circles and red lines, respectively (Figure S1E-F). The last file is a CSV summarizing the folding energies calculated using all three methods (Figure S1G).</w:t>
       </w:r>
     </w:p>
     <w:p>
@@ -2760,15 +2383,7 @@
           <w:sz w:val="22"/>
           <w:szCs w:val="22"/>
         </w:rPr>
-        <w:t xml:space="preserve"> for each sample, calculate extinction coefficients at different wavelengths and pHs, and turn off methods 2 and 3. Turning off methods 2 and 3 is useful for experiments that compare absorbance melting curves between conditions. </w:t>
-      </w:r>
-      <w:r>
-        <w:rPr>
-          <w:rFonts w:ascii="Arial" w:hAnsi="Arial"/>
-          <w:sz w:val="22"/>
-          <w:szCs w:val="22"/>
-        </w:rPr>
-        <w:t>Method 2 is turned off automatically for monomolecular systems because there is no dependence between the T</w:t>
+        <w:t xml:space="preserve"> for each sample, calculate extinction coefficients at different wavelengths and pHs, and turn off methods 2 and 3. Turning off methods 2 and 3 is useful for experiments that compare absorbance melting curves between conditions. Method 2 is turned off automatically for monomolecular systems because there is no dependence between the T</w:t>
       </w:r>
       <w:r>
         <w:rPr>
@@ -2785,15 +2400,7 @@
           <w:sz w:val="22"/>
           <w:szCs w:val="22"/>
         </w:rPr>
-        <w:t xml:space="preserve"> and concentration.</w:t>
-      </w:r>
-      <w:r>
-        <w:rPr>
-          <w:rFonts w:ascii="Arial" w:hAnsi="Arial"/>
-          <w:sz w:val="22"/>
-          <w:szCs w:val="22"/>
-        </w:rPr>
-        <w:t xml:space="preserve"> Likewise, meltR.A generates an extensive fit object in R, consisting of a </w:t>
+        <w:t xml:space="preserve"> and concentration. Likewise, meltR.A generates an extensive fit object in R, consisting of a </w:t>
       </w:r>
       <w:r>
         <w:rPr>
@@ -2810,23 +2417,7 @@
           <w:sz w:val="22"/>
           <w:szCs w:val="22"/>
         </w:rPr>
-        <w:t xml:space="preserve"> of data and statistics </w:t>
-      </w:r>
-      <w:r>
-        <w:rPr>
-          <w:rFonts w:ascii="Arial" w:hAnsi="Arial"/>
-          <w:sz w:val="22"/>
-          <w:szCs w:val="22"/>
-        </w:rPr>
-        <w:t>(Supplemental file 2 meltR.A help file)</w:t>
-      </w:r>
-      <w:r>
-        <w:rPr>
-          <w:rFonts w:ascii="Arial" w:hAnsi="Arial"/>
-          <w:sz w:val="22"/>
-          <w:szCs w:val="22"/>
-        </w:rPr>
-        <w:t>. The meltR.A fit object is included for advanced analysis of the data, including regression statistics, residuals, and useful transformations of the data such as</w:t>
+        <w:t xml:space="preserve"> of data and statistics (Supplemental file 2 meltR.A help file). The meltR.A fit object is included for advanced analysis of the data, including regression statistics, residuals, and useful transformations of the data such as</w:t>
       </w:r>
       <w:commentRangeStart w:id="15"/>
       <w:r>
@@ -2849,11 +2440,7 @@
         <w:commentReference w:id="15"/>
       </w:r>
       <w:r>
-        <w:rPr>
-          <w:rFonts w:ascii="Arial" w:hAnsi="Arial"/>
-          <w:sz w:val="22"/>
-          <w:szCs w:val="22"/>
-        </w:rPr>
+        <w:rPr/>
         <w:commentReference w:id="16"/>
       </w:r>
       <w:r>
@@ -2902,175 +2489,7 @@
           <w:sz w:val="22"/>
           <w:szCs w:val="22"/>
         </w:rPr>
-        <w:t>B</w:t>
-      </w:r>
-      <w:r>
-        <w:rPr>
-          <w:rFonts w:ascii="Arial" w:hAnsi="Arial"/>
-          <w:sz w:val="22"/>
-          <w:szCs w:val="22"/>
-        </w:rPr>
-        <w:t>oth</w:t>
-      </w:r>
-      <w:r>
-        <w:rPr>
-          <w:rFonts w:ascii="Arial" w:hAnsi="Arial"/>
-          <w:sz w:val="22"/>
-          <w:szCs w:val="22"/>
-        </w:rPr>
-        <w:t xml:space="preserve"> MeltWin and MeltR </w:t>
-      </w:r>
-      <w:r>
-        <w:rPr>
-          <w:rFonts w:ascii="Arial" w:hAnsi="Arial"/>
-          <w:sz w:val="22"/>
-          <w:szCs w:val="22"/>
-        </w:rPr>
-        <w:t xml:space="preserve">approximate the absorbance of </w:t>
-      </w:r>
-      <w:r>
-        <w:rPr>
-          <w:rFonts w:ascii="Arial" w:hAnsi="Arial"/>
-          <w:sz w:val="22"/>
-          <w:szCs w:val="22"/>
-        </w:rPr>
-        <w:t xml:space="preserve">the </w:t>
-      </w:r>
-      <w:r>
-        <w:rPr>
-          <w:rFonts w:ascii="Arial" w:hAnsi="Arial"/>
-          <w:sz w:val="22"/>
-          <w:szCs w:val="22"/>
-        </w:rPr>
-        <w:t xml:space="preserve">folded and </w:t>
-      </w:r>
-      <w:r>
-        <w:rPr>
-          <w:rFonts w:ascii="Arial" w:hAnsi="Arial"/>
-          <w:sz w:val="22"/>
-          <w:szCs w:val="22"/>
-        </w:rPr>
-        <w:t>unfolded states as lines derived from the lower and upper baselines surrounding the melt region</w:t>
-      </w:r>
-      <w:r>
-        <w:rPr>
-          <w:rFonts w:ascii="Arial" w:hAnsi="Arial"/>
-          <w:sz w:val="22"/>
-          <w:szCs w:val="22"/>
-        </w:rPr>
-        <w:t>. Th</w:t>
-      </w:r>
-      <w:r>
-        <w:rPr>
-          <w:rFonts w:ascii="Arial" w:hAnsi="Arial"/>
-          <w:sz w:val="22"/>
-          <w:szCs w:val="22"/>
-        </w:rPr>
-        <w:t>ese</w:t>
-      </w:r>
-      <w:r>
-        <w:rPr>
-          <w:rFonts w:ascii="Arial" w:hAnsi="Arial"/>
-          <w:sz w:val="22"/>
-          <w:szCs w:val="22"/>
-        </w:rPr>
-        <w:t xml:space="preserve"> line</w:t>
-      </w:r>
-      <w:r>
-        <w:rPr>
-          <w:rFonts w:ascii="Arial" w:hAnsi="Arial"/>
-          <w:sz w:val="22"/>
-          <w:szCs w:val="22"/>
-        </w:rPr>
-        <w:t>s roughly approximate absorbance changes</w:t>
-      </w:r>
-      <w:r>
-        <w:rPr>
-          <w:rFonts w:ascii="Arial" w:hAnsi="Arial"/>
-          <w:sz w:val="22"/>
-          <w:szCs w:val="22"/>
-        </w:rPr>
-        <w:t xml:space="preserve"> </w:t>
-      </w:r>
-      <w:r>
-        <w:rPr>
-          <w:rFonts w:ascii="Arial" w:hAnsi="Arial"/>
-          <w:sz w:val="22"/>
-          <w:szCs w:val="22"/>
-        </w:rPr>
-        <w:t xml:space="preserve">due to </w:t>
-      </w:r>
-      <w:r>
-        <w:rPr>
-          <w:rFonts w:ascii="Arial" w:hAnsi="Arial"/>
-          <w:sz w:val="22"/>
-          <w:szCs w:val="22"/>
-        </w:rPr>
-        <w:t xml:space="preserve">changes in base stacking in the duplex and single stranded states with temperature. </w:t>
-      </w:r>
-      <w:r>
-        <w:rPr>
-          <w:rFonts w:ascii="Arial" w:hAnsi="Arial"/>
-          <w:sz w:val="22"/>
-          <w:szCs w:val="22"/>
-        </w:rPr>
-        <w:t>At a high level, b</w:t>
-      </w:r>
-      <w:r>
-        <w:rPr>
-          <w:rFonts w:ascii="Arial" w:hAnsi="Arial"/>
-          <w:sz w:val="22"/>
-          <w:szCs w:val="22"/>
-        </w:rPr>
-        <w:t xml:space="preserve">aselines should be trimmed to include no more data than is required to define the duplex and single stranded state </w:t>
-      </w:r>
-      <w:r>
-        <w:rPr>
-          <w:rFonts w:ascii="Arial" w:hAnsi="Arial"/>
-          <w:sz w:val="22"/>
-          <w:szCs w:val="22"/>
-        </w:rPr>
-        <w:t>to avoid incorrectly extrapolating baseline behavior that is quantified at temperatures far from the melt region.</w:t>
-      </w:r>
-      <w:r>
-        <w:rPr>
-          <w:rFonts w:ascii="Arial" w:hAnsi="Arial"/>
-          <w:sz w:val="22"/>
-          <w:szCs w:val="22"/>
-        </w:rPr>
-        <w:t xml:space="preserve"> </w:t>
-      </w:r>
-      <w:r>
-        <w:rPr>
-          <w:rFonts w:ascii="Arial" w:hAnsi="Arial"/>
-          <w:sz w:val="22"/>
-          <w:szCs w:val="22"/>
-        </w:rPr>
-        <w:t>Likewise, baselines should be trimmed to remove a</w:t>
-      </w:r>
-      <w:r>
-        <w:rPr>
-          <w:rFonts w:ascii="Arial" w:hAnsi="Arial"/>
-          <w:sz w:val="22"/>
-          <w:szCs w:val="22"/>
-        </w:rPr>
-        <w:t xml:space="preserve">berrant data at low temperatures due to condensation on the cuvette or aberrant data at high temperatures due to sample evaporation should be trimmed, </w:t>
-      </w:r>
-      <w:r>
-        <w:rPr>
-          <w:rFonts w:ascii="Arial" w:hAnsi="Arial"/>
-          <w:sz w:val="22"/>
-          <w:szCs w:val="22"/>
-        </w:rPr>
-        <w:t xml:space="preserve">and </w:t>
-      </w:r>
-      <w:r>
-        <w:rPr>
-          <w:rFonts w:ascii="Arial" w:hAnsi="Arial"/>
-          <w:sz w:val="22"/>
-          <w:szCs w:val="22"/>
-        </w:rPr>
-        <w:t>to compensate for small internal aberrations due to instrumental errors or air bubbles. Accordingly, MeltWin and MeltR provide the capability to trim baselines by specifying a temperature range to fit. However, users must make idiosyncratic choices about how to trim manually, as no protocols have been established.</w:t>
+        <w:t>Both MeltWin and MeltR approximate the absorbance of the folded and unfolded states as lines derived from the lower and upper baselines surrounding the melt region. These lines roughly approximate absorbance changes due to changes in base stacking in the duplex and single stranded states with temperature. At a high level, baselines should be trimmed to include no more data than is required to define the duplex and single stranded state to avoid incorrectly extrapolating baseline behavior that is quantified at temperatures far from the melt region. Likewise, baselines should be trimmed to remove aberrant data at low temperatures due to condensation on the cuvette or aberrant data at high temperatures due to sample evaporation should be trimmed, and to compensate for small internal aberrations due to instrumental errors or air bubbles. Accordingly, MeltWin and MeltR provide the capability to trim baselines by specifying a temperature range to fit. However, users must make idiosyncratic choices about how to trim manually, as no protocols have been established.</w:t>
       </w:r>
     </w:p>
     <w:p>
@@ -3105,47 +2524,7 @@
           <w:sz w:val="22"/>
           <w:szCs w:val="22"/>
         </w:rPr>
-        <w:t>lternatively, a</w:t>
-      </w:r>
-      <w:r>
-        <w:rPr>
-          <w:rFonts w:ascii="Arial" w:hAnsi="Arial"/>
-          <w:sz w:val="22"/>
-          <w:szCs w:val="22"/>
-        </w:rPr>
-        <w:t xml:space="preserve"> user could identify an optimum baseline range by iteratively fitting the data using different baseline ranges with MeltWin or meltR.A </w:t>
-      </w:r>
-      <w:r>
-        <w:rPr>
-          <w:rFonts w:ascii="Arial" w:hAnsi="Arial"/>
-          <w:sz w:val="22"/>
-          <w:szCs w:val="22"/>
-        </w:rPr>
-        <w:t>and choose the</w:t>
-      </w:r>
-      <w:r>
-        <w:rPr>
-          <w:rFonts w:ascii="Arial" w:hAnsi="Arial"/>
-          <w:sz w:val="22"/>
-          <w:szCs w:val="22"/>
-        </w:rPr>
-        <w:t xml:space="preserve"> baseline range that provides the best internal consistency across the data set. This approach would lead to a more accurate estimate of the folding energy from a data set but is time consuming, idiosyncratic, and </w:t>
-      </w:r>
-      <w:r>
-        <w:rPr>
-          <w:rFonts w:ascii="Arial" w:hAnsi="Arial"/>
-          <w:sz w:val="22"/>
-          <w:szCs w:val="22"/>
-        </w:rPr>
-        <w:t xml:space="preserve">still </w:t>
-      </w:r>
-      <w:r>
-        <w:rPr>
-          <w:rFonts w:ascii="Arial" w:hAnsi="Arial"/>
-          <w:sz w:val="22"/>
-          <w:szCs w:val="22"/>
-        </w:rPr>
-        <w:t xml:space="preserve">incorporates a systematic error (the choice of baseline range to use in the analysis), that is difficult to treat statistically. We thus sought to provide an auto-baseline trimmer in MeltR that gives users a consistent, rational, and statistically appropriate baseline-trimming </w:t>
+        <w:t xml:space="preserve">lternatively, a user could identify an optimum baseline range by iteratively fitting the data using different baseline ranges with MeltWin or meltR.A and choose the baseline range that provides the best internal consistency across the data set. This approach would lead to a more accurate estimate of the folding energy from a data set but is time consuming, idiosyncratic, and still incorporates a systematic error (the choice of baseline range to use in the analysis), that is difficult to treat statistically. We thus sought to provide an auto-baseline trimmer in MeltR that gives users a consistent, rational, and statistically appropriate baseline-trimming </w:t>
       </w:r>
       <w:commentRangeStart w:id="17"/>
       <w:r>
@@ -3168,11 +2547,7 @@
         <w:commentReference w:id="17"/>
       </w:r>
       <w:r>
-        <w:rPr>
-          <w:rFonts w:ascii="Arial" w:hAnsi="Arial"/>
-          <w:sz w:val="22"/>
-          <w:szCs w:val="22"/>
-        </w:rPr>
+        <w:rPr/>
         <w:commentReference w:id="18"/>
       </w:r>
       <w:r>
@@ -3201,23 +2576,7 @@
           <w:sz w:val="22"/>
           <w:szCs w:val="22"/>
         </w:rPr>
-        <w:t>MeltR provides a baseline trimm</w:t>
-      </w:r>
-      <w:r>
-        <w:rPr>
-          <w:rFonts w:ascii="Arial" w:hAnsi="Arial"/>
-          <w:sz w:val="22"/>
-          <w:szCs w:val="22"/>
-        </w:rPr>
-        <w:t>ing</w:t>
-      </w:r>
-      <w:r>
-        <w:rPr>
-          <w:rFonts w:ascii="Arial" w:hAnsi="Arial"/>
-          <w:sz w:val="22"/>
-          <w:szCs w:val="22"/>
-        </w:rPr>
-        <w:t xml:space="preserve"> function, the “BLtrimmer”, that works on three principles:</w:t>
+        <w:t>MeltR provides a baseline trimming function, the “BLtrimmer”, that works on three principles:</w:t>
       </w:r>
     </w:p>
     <w:p>
@@ -3239,15 +2598,7 @@
           <w:sz w:val="22"/>
           <w:szCs w:val="22"/>
         </w:rPr>
-        <w:t xml:space="preserve">1. </w:t>
-      </w:r>
-      <w:r>
-        <w:rPr>
-          <w:rFonts w:ascii="Arial" w:hAnsi="Arial"/>
-          <w:sz w:val="22"/>
-          <w:szCs w:val="22"/>
-        </w:rPr>
-        <w:t>A large number of baseline ranges should be randomly generated and subsequently fit.</w:t>
+        <w:t>1. A large number of baseline ranges should be randomly generated and subsequently fit.</w:t>
       </w:r>
     </w:p>
     <w:p>
@@ -3324,23 +2675,7 @@
           <w:sz w:val="22"/>
           <w:szCs w:val="22"/>
         </w:rPr>
-        <w:t>, a MeltR fit object produced by meltR.A (Figure 2</w:t>
-      </w:r>
-      <w:r>
-        <w:rPr>
-          <w:rFonts w:ascii="Arial" w:hAnsi="Arial"/>
-          <w:sz w:val="22"/>
-          <w:szCs w:val="22"/>
-        </w:rPr>
-        <w:t>A</w:t>
-      </w:r>
-      <w:r>
-        <w:rPr>
-          <w:rFonts w:ascii="Arial" w:hAnsi="Arial"/>
-          <w:sz w:val="22"/>
-          <w:szCs w:val="22"/>
-        </w:rPr>
-        <w:t xml:space="preserve">.1). The other </w:t>
+        <w:t xml:space="preserve">, a MeltR fit object produced by meltR.A (Figure 2A.1). The other </w:t>
       </w:r>
       <w:r>
         <w:rPr>
@@ -3357,103 +2692,7 @@
           <w:sz w:val="22"/>
           <w:szCs w:val="22"/>
         </w:rPr>
-        <w:t xml:space="preserve"> shown in Figure 2D are adjustable but set to the recommended value by default. </w:t>
-      </w:r>
-      <w:r>
-        <w:rPr>
-          <w:rFonts w:ascii="Arial" w:hAnsi="Arial"/>
-          <w:sz w:val="22"/>
-          <w:szCs w:val="22"/>
-        </w:rPr>
-        <w:t xml:space="preserve">The first optionally adjustable argument is the Trim.method, which corresponds to the method used to randomly generate baselines. The Trim.method is set to “floating” by default to </w:t>
-      </w:r>
-      <w:r>
-        <w:rPr>
-          <w:rFonts w:ascii="Arial" w:hAnsi="Arial"/>
-          <w:sz w:val="22"/>
-          <w:szCs w:val="22"/>
-        </w:rPr>
-        <w:t xml:space="preserve">allow different baseline lengths for each sample, </w:t>
-      </w:r>
-      <w:r>
-        <w:rPr>
-          <w:rFonts w:ascii="Arial" w:hAnsi="Arial"/>
-          <w:sz w:val="22"/>
-          <w:szCs w:val="22"/>
-        </w:rPr>
-        <w:t xml:space="preserve">but can be set to “fixed” to use the same baseline length for each sample. The third adjustable argument, “Assess.method”, corresponds to the method used to asses each baseline range for internal consistency. It can be set to one of three integer values, </w:t>
-      </w:r>
-      <w:r>
-        <w:rPr>
-          <w:rFonts w:ascii="Arial" w:hAnsi="Arial"/>
-          <w:sz w:val="22"/>
-          <w:szCs w:val="22"/>
-        </w:rPr>
-        <w:t xml:space="preserve">“1” to optimize agreement between samples in meltR.A method 1, “2” to optimize agreement between meltR.A methods 1 and 2, or “3” to optomize both  agreement between samples in meltR.A method 1 and agreement between meltR.A methods 1 and 2. </w:t>
-      </w:r>
-      <w:r>
-        <w:rPr>
-          <w:rFonts w:ascii="Arial" w:hAnsi="Arial"/>
-          <w:sz w:val="22"/>
-          <w:szCs w:val="22"/>
-        </w:rPr>
-        <w:t>The fourth adjustable argument, “no.trim.range”, defines the core melt region, by default between 10% and 90% unfolded. The fi</w:t>
-      </w:r>
-      <w:r>
-        <w:rPr>
-          <w:rFonts w:ascii="Arial" w:hAnsi="Arial"/>
-          <w:sz w:val="22"/>
-          <w:szCs w:val="22"/>
-        </w:rPr>
-        <w:t>f</w:t>
-      </w:r>
-      <w:r>
-        <w:rPr>
-          <w:rFonts w:ascii="Arial" w:hAnsi="Arial"/>
-          <w:sz w:val="22"/>
-          <w:szCs w:val="22"/>
-        </w:rPr>
-        <w:t xml:space="preserve">th adjustable argument, “quantile.threshold”, corresponds to the </w:t>
-      </w:r>
-      <w:r>
-        <w:rPr>
-          <w:rFonts w:ascii="Arial" w:hAnsi="Arial"/>
-          <w:sz w:val="22"/>
-          <w:szCs w:val="22"/>
-        </w:rPr>
-        <w:t xml:space="preserve">fraction of baseline combinations to analyze in the final ensemble. </w:t>
-      </w:r>
-      <w:r>
-        <w:rPr>
-          <w:rFonts w:ascii="Arial" w:hAnsi="Arial"/>
-          <w:sz w:val="22"/>
-          <w:szCs w:val="22"/>
-        </w:rPr>
-        <w:t>B</w:t>
-      </w:r>
-      <w:r>
-        <w:rPr>
-          <w:rFonts w:ascii="Arial" w:hAnsi="Arial"/>
-          <w:sz w:val="22"/>
-          <w:szCs w:val="22"/>
-        </w:rPr>
-        <w:t xml:space="preserve">y default, the BLtrimmer will use the 25% of baseline combinations that </w:t>
-      </w:r>
-      <w:r>
-        <w:rPr>
-          <w:rFonts w:ascii="Arial" w:hAnsi="Arial"/>
-          <w:sz w:val="22"/>
-          <w:szCs w:val="22"/>
-        </w:rPr>
-        <w:t xml:space="preserve">produce </w:t>
-      </w:r>
-      <w:r>
-        <w:rPr>
-          <w:rFonts w:ascii="Arial" w:hAnsi="Arial"/>
-          <w:sz w:val="22"/>
-          <w:szCs w:val="22"/>
-        </w:rPr>
-        <w:t>the most internally consistent thermodynamic parameters.</w:t>
+        <w:t xml:space="preserve"> shown in Figure 2D are adjustable but set to the recommended value by default. The first optionally adjustable argument is the Trim.method, which corresponds to the method used to randomly generate baselines. The Trim.method is set to “floating” by default to allow different baseline lengths for each sample, but can be set to “fixed” to use the same baseline length for each sample. The third adjustable argument, “Assess.method”, corresponds to the method used to asses each baseline range for internal consistency. It can be set to one of three integer values, “1” to optimize agreement between samples in meltR.A method 1, “2” to optimize agreement between meltR.A methods 1 and 2, or “3” to optomize both  agreement between samples in meltR.A method 1 and agreement between meltR.A methods 1 and 2. The fourth adjustable argument, “no.trim.range”, defines the core melt region, by default between 10% and 90% unfolded. The fifth adjustable argument, “quantile.threshold”, corresponds to the fraction of baseline combinations to analyze in the final ensemble. By default, the BLtrimmer will use the 25% of baseline combinations that produce the most internally consistent thermodynamic parameters.</w:t>
       </w:r>
     </w:p>
     <w:p>
@@ -3469,15 +2708,7 @@
           <w:sz w:val="22"/>
           <w:szCs w:val="22"/>
         </w:rPr>
-        <w:t xml:space="preserve">The final adjustable arguments relate to how baselines are randomly generated and either apply to the fixed or floating argument. The “n.ranges” argument is the number of ranges to generate per sample and the “range.step” argument </w:t>
-      </w:r>
-      <w:r>
-        <w:rPr>
-          <w:rFonts w:ascii="Arial" w:hAnsi="Arial"/>
-          <w:sz w:val="22"/>
-          <w:szCs w:val="22"/>
-        </w:rPr>
-        <w:t xml:space="preserve">is the temperature step between baselines. Thus, by default, the BLtrimmer will produce 5 symmetrical baselines per sample, at lengths of 5, 10, 15, 20, and 25 </w:t>
+        <w:t xml:space="preserve">The final adjustable arguments relate to how baselines are randomly generated and either apply to the fixed or floating argument. The “n.ranges” argument is the number of ranges to generate per sample and the “range.step” argument is the temperature step between baselines. Thus, by default, the BLtrimmer will produce 5 symmetrical baselines per sample, at lengths of 5, 10, 15, 20, and 25 </w:t>
       </w:r>
       <w:r>
         <w:rPr>
@@ -3493,23 +2724,7 @@
           <w:sz w:val="22"/>
           <w:szCs w:val="22"/>
         </w:rPr>
-        <w:t xml:space="preserve">C.  The BLtrimmer exhaustively permutes each baseline range with every other baseline range from every other sample </w:t>
-      </w:r>
-      <w:r>
-        <w:rPr>
-          <w:rFonts w:ascii="Arial" w:hAnsi="Arial"/>
-          <w:sz w:val="22"/>
-          <w:szCs w:val="22"/>
-        </w:rPr>
-        <w:t>using the “floating” method</w:t>
-      </w:r>
-      <w:r>
-        <w:rPr>
-          <w:rFonts w:ascii="Arial" w:hAnsi="Arial"/>
-          <w:sz w:val="22"/>
-          <w:szCs w:val="22"/>
-        </w:rPr>
-        <w:t>. By default, this will produce 5</w:t>
+        <w:t>C.  The BLtrimmer exhaustively permutes each baseline range with every other baseline range from every other sample using the “floating” method. By default, this will produce 5</w:t>
       </w:r>
       <w:r>
         <w:rPr>
@@ -3526,31 +2741,7 @@
           <w:sz w:val="22"/>
           <w:szCs w:val="22"/>
         </w:rPr>
-        <w:t xml:space="preserve"> combinations, where N is the number of samples in the data set. Testing all combinations would require a lot of computational power and is not necessary. One thousand randomly selected baseline combinations are enough to explore the error space and requires 1-3 minutes to test on a laptop computer (</w:t>
-      </w:r>
-      <w:r>
-        <w:rPr>
-          <w:rFonts w:ascii="Arial" w:hAnsi="Arial"/>
-          <w:sz w:val="22"/>
-          <w:szCs w:val="22"/>
-        </w:rPr>
-        <w:t>Figure S2</w:t>
-      </w:r>
-      <w:r>
-        <w:rPr>
-          <w:rFonts w:ascii="Arial" w:hAnsi="Arial"/>
-          <w:sz w:val="22"/>
-          <w:szCs w:val="22"/>
-        </w:rPr>
-        <w:t xml:space="preserve">). </w:t>
-      </w:r>
-      <w:r>
-        <w:rPr>
-          <w:rFonts w:ascii="Arial" w:hAnsi="Arial"/>
-          <w:sz w:val="22"/>
-          <w:szCs w:val="22"/>
-        </w:rPr>
-        <w:t>Thus, the “n.combinations” argument allows the user to specify the number of baseline combinations to randomly select and test, 1000 by default.</w:t>
+        <w:t xml:space="preserve"> combinations, where N is the number of samples in the data set. Testing all combinations would require a lot of computational power and is not necessary. One thousand randomly selected baseline combinations are enough to explore the error space and requires 1-3 minutes to test on a laptop computer (Figure S2). Thus, the “n.combinations” argument allows the user to specify the number of baseline combinations to randomly select and test, 1000 by default.</w:t>
       </w:r>
     </w:p>
     <w:p>
@@ -3566,95 +2757,7 @@
           <w:sz w:val="22"/>
           <w:szCs w:val="22"/>
         </w:rPr>
-        <w:t>The BLtrimmer function saves the results as a CSV and a PDF. The CSV consists of a table of folding energies and confidence intervals, determined from the ensemble of baseline combinations using the three methods (Figure 2</w:t>
-      </w:r>
-      <w:r>
-        <w:rPr>
-          <w:rFonts w:ascii="Arial" w:hAnsi="Arial"/>
-          <w:sz w:val="22"/>
-          <w:szCs w:val="22"/>
-        </w:rPr>
-        <w:t>B</w:t>
-      </w:r>
-      <w:r>
-        <w:rPr>
-          <w:rFonts w:ascii="Arial" w:hAnsi="Arial"/>
-          <w:sz w:val="22"/>
-          <w:szCs w:val="22"/>
-        </w:rPr>
-        <w:t>, Table S1). The PDF contains plots that the user can use to assess the results of a BLtrimmer run (Figure S</w:t>
-      </w:r>
-      <w:r>
-        <w:rPr>
-          <w:rFonts w:ascii="Arial" w:hAnsi="Arial"/>
-          <w:sz w:val="22"/>
-          <w:szCs w:val="22"/>
-        </w:rPr>
-        <w:t>3</w:t>
-      </w:r>
-      <w:r>
-        <w:rPr>
-          <w:rFonts w:ascii="Arial" w:hAnsi="Arial"/>
-          <w:sz w:val="22"/>
-          <w:szCs w:val="22"/>
-        </w:rPr>
-        <w:t>). The first two plots are histograms showing the distribution of the normalized standard deviation of method 1 ΔH° values (Figure S</w:t>
-      </w:r>
-      <w:r>
-        <w:rPr>
-          <w:rFonts w:ascii="Arial" w:hAnsi="Arial"/>
-          <w:sz w:val="22"/>
-          <w:szCs w:val="22"/>
-        </w:rPr>
-        <w:t>3</w:t>
-      </w:r>
-      <w:r>
-        <w:rPr>
-          <w:rFonts w:ascii="Arial" w:hAnsi="Arial"/>
-          <w:sz w:val="22"/>
-          <w:szCs w:val="22"/>
-        </w:rPr>
-        <w:t>A) and the normalized difference between methods 1 and 2 ΔH° for all of the baselines tested (Figure S</w:t>
-      </w:r>
-      <w:r>
-        <w:rPr>
-          <w:rFonts w:ascii="Arial" w:hAnsi="Arial"/>
-          <w:sz w:val="22"/>
-          <w:szCs w:val="22"/>
-        </w:rPr>
-        <w:t>3</w:t>
-      </w:r>
-      <w:r>
-        <w:rPr>
-          <w:rFonts w:ascii="Arial" w:hAnsi="Arial"/>
-          <w:sz w:val="22"/>
-          <w:szCs w:val="22"/>
-        </w:rPr>
-        <w:t xml:space="preserve">B). Blue lines </w:t>
-      </w:r>
-      <w:r>
-        <w:rPr>
-          <w:rFonts w:ascii="Arial" w:hAnsi="Arial"/>
-          <w:sz w:val="22"/>
-          <w:szCs w:val="22"/>
-        </w:rPr>
-        <w:t xml:space="preserve">and data points </w:t>
-      </w:r>
-      <w:r>
-        <w:rPr>
-          <w:rFonts w:ascii="Arial" w:hAnsi="Arial"/>
-          <w:sz w:val="22"/>
-          <w:szCs w:val="22"/>
-        </w:rPr>
-        <w:t xml:space="preserve">represent the 25% of baseline combinations that produce the most internally consistent folding energies. The peak of these distributions should occur below 10% for two state folding sequences (see below). The next plots shows the ranked </w:t>
-      </w:r>
-      <w:r>
-        <w:rPr>
-          <w:rFonts w:ascii="Arial" w:hAnsi="Arial"/>
-          <w:sz w:val="22"/>
-          <w:szCs w:val="22"/>
-        </w:rPr>
-        <w:t>agreement</w:t>
+        <w:t>The BLtrimmer function saves the results as a CSV and a PDF. The CSV consists of a table of folding energies and confidence intervals, determined from the ensemble of baseline combinations using the three methods (Figure 2B, Table S1). The PDF contains plots that the user can use to assess the results of a BLtrimmer run (Figure S3). The first two plots are histograms showing the distribution of the normalized standard deviation of method 1 ΔH° values (Figure S3A) and the normalized difference between methods 1 and 2 ΔH° for all of the baselines tested (Figure S3B). Blue lines and data points represent the 25% of baseline combinations that produce the most internally consistent folding energies. The peak of these distributions should occur below 10% for two state folding sequences (see below). The next plots shows the ranked agreement</w:t>
       </w:r>
       <w:r>
         <w:rPr>
@@ -3681,23 +2784,7 @@
           <w:sz w:val="22"/>
           <w:szCs w:val="22"/>
         </w:rPr>
-        <w:t xml:space="preserve"> versus the ranked </w:t>
-      </w:r>
-      <w:r>
-        <w:rPr>
-          <w:rFonts w:eastAsia="Times New Roman" w:cs="Times New Roman" w:ascii="Arial" w:hAnsi="Arial"/>
-          <w:sz w:val="22"/>
-          <w:szCs w:val="22"/>
-        </w:rPr>
-        <w:t>agreement</w:t>
-      </w:r>
-      <w:r>
-        <w:rPr>
-          <w:rFonts w:eastAsia="Times New Roman" w:cs="Times New Roman" w:ascii="Arial" w:hAnsi="Arial"/>
-          <w:sz w:val="22"/>
-          <w:szCs w:val="22"/>
-        </w:rPr>
-        <w:t xml:space="preserve"> between </w:t>
+        <w:t xml:space="preserve"> versus the ranked agreement between </w:t>
       </w:r>
       <w:r>
         <w:rPr>
@@ -3708,7 +2795,123 @@
           <w:sz w:val="22"/>
           <w:szCs w:val="22"/>
         </w:rPr>
-        <w:t>ΔH° values in the methods 1 and method 2 fit, for each baseline combination (Figure S</w:t>
+        <w:t>ΔH° values in the methods 1 and method 2 fit, for each baseline combination (Figure SCC). Ideally, the data points should be evenly spread throughout the space of the graph, as clustering indicates fitting artifacts due to aberrant data. The raw values are plotted below the quantile transformed graph for the convenience of the user (Figure S3F). The fourth plot shows the average ΔH° versus the standard deviation of ΔH° calculated from method 1 and should exhibit no trend or clustering (Figure S2D). Lastly, the fourth plot shows the average enthalpy produced by method 1 (black) or the enthalpy produced by method 2 (red) versus the difference in ΔH° between methods 1 and 2 for each baseline combination. (SI Figure 3E). For two state folding sequences, tthe black and red clusters should overlap (see below).</w:t>
+      </w:r>
+    </w:p>
+    <w:p>
+      <w:pPr>
+        <w:pStyle w:val="Normal"/>
+        <w:spacing w:lineRule="auto" w:line="480"/>
+        <w:rPr>
+          <w:rFonts w:ascii="Arial" w:hAnsi="Arial"/>
+          <w:i/>
+          <w:i/>
+          <w:iCs/>
+          <w:sz w:val="22"/>
+          <w:szCs w:val="22"/>
+        </w:rPr>
+      </w:pPr>
+      <w:r>
+        <w:rPr>
+          <w:rFonts w:ascii="Arial" w:hAnsi="Arial"/>
+          <w:i/>
+          <w:iCs/>
+          <w:sz w:val="22"/>
+          <w:szCs w:val="22"/>
+        </w:rPr>
+        <w:t>MeltR accurately reproduces thermodynamic parameters</w:t>
+      </w:r>
+    </w:p>
+    <w:p>
+      <w:pPr>
+        <w:pStyle w:val="Normal"/>
+        <w:spacing w:lineRule="auto" w:line="480" w:before="0" w:after="288"/>
+        <w:jc w:val="both"/>
+        <w:rPr/>
+      </w:pPr>
+      <w:r>
+        <w:rPr>
+          <w:rFonts w:ascii="Arial" w:hAnsi="Arial"/>
+          <w:sz w:val="22"/>
+          <w:szCs w:val="22"/>
+        </w:rPr>
+        <w:t xml:space="preserve">We first determined that MeltR accurately determined folding energies by fitting modeled data. Nine realistic absorbance melting curves, representing a thousand-fold concentration range, were modeled for 90 two-state folding </w:t>
+      </w:r>
+      <w:commentRangeStart w:id="19"/>
+      <w:r>
+        <w:rPr>
+          <w:rFonts w:ascii="Arial" w:hAnsi="Arial"/>
+          <w:sz w:val="22"/>
+          <w:szCs w:val="22"/>
+        </w:rPr>
+        <w:t>helices</w:t>
+      </w:r>
+      <w:r>
+        <w:rPr>
+          <w:rFonts w:ascii="Arial" w:hAnsi="Arial"/>
+          <w:sz w:val="22"/>
+          <w:szCs w:val="22"/>
+        </w:rPr>
+      </w:r>
+      <w:commentRangeEnd w:id="19"/>
+      <w:r>
+        <w:commentReference w:id="19"/>
+      </w:r>
+      <w:r>
+        <w:rPr/>
+        <w:commentReference w:id="20"/>
+      </w:r>
+      <w:r>
+        <w:rPr>
+          <w:rFonts w:ascii="Arial" w:hAnsi="Arial"/>
+          <w:sz w:val="22"/>
+          <w:szCs w:val="22"/>
+        </w:rPr>
+        <w:t>. Slopes, baselines, and absorbance errors were randomly generated. The modeled data were then fit with meltR.A followed by the BLtrimmer with no manual baseline trimming. BLtrimmer results for all three methods were in good agreement with the known folding energies (Figure S</w:t>
+      </w:r>
+      <w:r>
+        <w:rPr>
+          <w:rFonts w:ascii="Arial" w:hAnsi="Arial"/>
+          <w:sz w:val="22"/>
+          <w:szCs w:val="22"/>
+        </w:rPr>
+        <w:t>4</w:t>
+      </w:r>
+      <w:r>
+        <w:rPr>
+          <w:rFonts w:ascii="Arial" w:hAnsi="Arial"/>
+          <w:sz w:val="22"/>
+          <w:szCs w:val="22"/>
+        </w:rPr>
+        <w:t xml:space="preserve">). Errors were evenly distributed between being higher than the known value and lower than the known value, indicating that the BLtrimmer was not incorporating a systematic error. </w:t>
+      </w:r>
+      <w:commentRangeStart w:id="21"/>
+      <w:r>
+        <w:rPr>
+          <w:rFonts w:ascii="Arial" w:hAnsi="Arial"/>
+          <w:sz w:val="22"/>
+          <w:szCs w:val="22"/>
+        </w:rPr>
+        <w:t>Interestingly,</w:t>
+      </w:r>
+      <w:r>
+        <w:rPr>
+          <w:rFonts w:ascii="Arial" w:hAnsi="Arial"/>
+          <w:sz w:val="22"/>
+          <w:szCs w:val="22"/>
+        </w:rPr>
+      </w:r>
+      <w:commentRangeEnd w:id="21"/>
+      <w:r>
+        <w:commentReference w:id="21"/>
+      </w:r>
+      <w:r>
+        <w:rPr>
+          <w:rFonts w:ascii="Arial" w:hAnsi="Arial"/>
+          <w:sz w:val="22"/>
+          <w:szCs w:val="22"/>
+        </w:rPr>
+        <w:t xml:space="preserve"> method 2 was less accurate than methods 1 and 3, with average </w:t>
       </w:r>
       <w:r>
         <w:rPr>
@@ -3719,8 +2922,16 @@
           <w:sz w:val="22"/>
           <w:szCs w:val="22"/>
         </w:rPr>
-        <w:t>C</w:t>
-      </w:r>
+        <w:t>ΔH° errors of 3.3%, 0.4%, and 0.6% respectively (see Discussion).</w:t>
+      </w:r>
+    </w:p>
+    <w:p>
+      <w:pPr>
+        <w:pStyle w:val="Normal"/>
+        <w:spacing w:lineRule="auto" w:line="480" w:before="0" w:after="288"/>
+        <w:jc w:val="both"/>
+        <w:rPr/>
+      </w:pPr>
       <w:r>
         <w:rPr>
           <w:rStyle w:val="Heading3Char"/>
@@ -3730,8 +2941,9 @@
           <w:sz w:val="22"/>
           <w:szCs w:val="22"/>
         </w:rPr>
-        <w:t>C). Ideally, the data points should be evenly spread throughout the space of the graph, as clustering indicates fitting artifacts due to aberrant data. The raw values are plotted below the quantile transformed graph for the convenience of the user (Figure S</w:t>
-      </w:r>
+        <w:t xml:space="preserve">We next tested MeltR with little user specification of baseline ranges by fitting real data. We compiled five data sets of previously published data for self-complementary </w:t>
+      </w:r>
+      <w:commentRangeStart w:id="22"/>
       <w:r>
         <w:rPr>
           <w:rStyle w:val="Heading3Char"/>
@@ -3741,7 +2953,7 @@
           <w:sz w:val="22"/>
           <w:szCs w:val="22"/>
         </w:rPr>
-        <w:t>3</w:t>
+        <w:t>RNA</w:t>
       </w:r>
       <w:r>
         <w:rPr>
@@ -3752,7 +2964,10 @@
           <w:sz w:val="22"/>
           <w:szCs w:val="22"/>
         </w:rPr>
-        <w:t xml:space="preserve">F). The fourth plot shows the average ΔH° versus the standard deviation of ΔH° calculated from method 1 and should exhibit no trend or clustering (Figure S2D). Lastly, the fourth plot shows the average enthalpy produced by method 1 (black) or the enthalpy produced by method 2 (red) versus the difference in ΔH° between methods 1 and 2 for each baseline combination. (SI Figure </w:t>
+      </w:r>
+      <w:commentRangeEnd w:id="22"/>
+      <w:r>
+        <w:commentReference w:id="22"/>
       </w:r>
       <w:r>
         <w:rPr>
@@ -3763,7 +2978,7 @@
           <w:sz w:val="22"/>
           <w:szCs w:val="22"/>
         </w:rPr>
-        <w:t>3</w:t>
+        <w:t>, and six new data sets collected on a non-self-complementary RNA duplex, all of which are presented here (Table S2). The data were fit with meltR.A, only using a fixed baseline trim to remove aberrant data from the extremes of the data set, when appropriate. These fits were passed through BLtrimmer, resulting in folding energy estimates using the three aforementioned methods. The three methods were in good agreement, with an average ΔH°, ΔS°, ΔG°</w:t>
       </w:r>
       <w:r>
         <w:rPr>
@@ -3773,112 +2988,9 @@
           <w:color w:val="auto"/>
           <w:sz w:val="22"/>
           <w:szCs w:val="22"/>
-        </w:rPr>
-        <w:t>E). For two state folding sequences, tthe black and red clusters should overlap (see below).</w:t>
-      </w:r>
-    </w:p>
-    <w:p>
-      <w:pPr>
-        <w:pStyle w:val="Normal"/>
-        <w:spacing w:lineRule="auto" w:line="480"/>
-        <w:rPr>
-          <w:rFonts w:ascii="Arial" w:hAnsi="Arial"/>
-          <w:i/>
-          <w:i/>
-          <w:iCs/>
-          <w:sz w:val="22"/>
-          <w:szCs w:val="22"/>
-        </w:rPr>
-      </w:pPr>
-      <w:r>
-        <w:rPr>
-          <w:rFonts w:ascii="Arial" w:hAnsi="Arial"/>
-          <w:i/>
-          <w:iCs/>
-          <w:sz w:val="22"/>
-          <w:szCs w:val="22"/>
-        </w:rPr>
-        <w:t>MeltR accurately reproduces thermodynamic parameters</w:t>
-      </w:r>
-    </w:p>
-    <w:p>
-      <w:pPr>
-        <w:pStyle w:val="Normal"/>
-        <w:spacing w:lineRule="auto" w:line="480" w:before="0" w:after="288"/>
-        <w:jc w:val="both"/>
-        <w:rPr/>
-      </w:pPr>
-      <w:r>
-        <w:rPr>
-          <w:rFonts w:ascii="Arial" w:hAnsi="Arial"/>
-          <w:sz w:val="22"/>
-          <w:szCs w:val="22"/>
-        </w:rPr>
-        <w:t xml:space="preserve">We first determined that MeltR accurately determined folding energies by fitting modeled data. Nine realistic absorbance melting curves, representing a thousand-fold concentration range, were modeled for 90 two-state folding </w:t>
-      </w:r>
-      <w:commentRangeStart w:id="19"/>
-      <w:r>
-        <w:rPr>
-          <w:rFonts w:ascii="Arial" w:hAnsi="Arial"/>
-          <w:sz w:val="22"/>
-          <w:szCs w:val="22"/>
-        </w:rPr>
-        <w:t>helices</w:t>
-      </w:r>
-      <w:r>
-        <w:rPr>
-          <w:rFonts w:ascii="Arial" w:hAnsi="Arial"/>
-          <w:sz w:val="22"/>
-          <w:szCs w:val="22"/>
-        </w:rPr>
-      </w:r>
-      <w:commentRangeEnd w:id="19"/>
-      <w:r>
-        <w:commentReference w:id="19"/>
-      </w:r>
-      <w:r>
-        <w:rPr>
-          <w:rFonts w:ascii="Arial" w:hAnsi="Arial"/>
-          <w:sz w:val="22"/>
-          <w:szCs w:val="22"/>
-        </w:rPr>
-        <w:commentReference w:id="20"/>
-      </w:r>
-      <w:r>
-        <w:rPr>
-          <w:rFonts w:ascii="Arial" w:hAnsi="Arial"/>
-          <w:sz w:val="22"/>
-          <w:szCs w:val="22"/>
-        </w:rPr>
-        <w:t xml:space="preserve">. Slopes, baselines, and absorbance errors were randomly generated. The modeled data were then fit with meltR.A followed by the BLtrimmer with no manual baseline trimming. BLtrimmer results for all three methods were in good agreement with the known folding energies (Figure S3). Errors were evenly distributed between being higher than the known value and lower than the known value, indicating that the BLtrimmer was not incorporating a systematic error. </w:t>
-      </w:r>
-      <w:commentRangeStart w:id="21"/>
-      <w:r>
-        <w:rPr>
-          <w:rFonts w:ascii="Arial" w:hAnsi="Arial"/>
-          <w:sz w:val="22"/>
-          <w:szCs w:val="22"/>
-        </w:rPr>
-        <w:t>Interestingly,</w:t>
-      </w:r>
-      <w:r>
-        <w:rPr>
-          <w:rFonts w:ascii="Arial" w:hAnsi="Arial"/>
-          <w:sz w:val="22"/>
-          <w:szCs w:val="22"/>
-        </w:rPr>
-      </w:r>
-      <w:commentRangeEnd w:id="21"/>
-      <w:r>
-        <w:commentReference w:id="21"/>
-      </w:r>
-      <w:r>
-        <w:rPr>
-          <w:rFonts w:ascii="Arial" w:hAnsi="Arial"/>
-          <w:sz w:val="22"/>
-          <w:szCs w:val="22"/>
-        </w:rPr>
-        <w:t xml:space="preserve"> method 2 was less accurate than methods 1 and 3, with average </w:t>
+          <w:vertAlign w:val="subscript"/>
+        </w:rPr>
+        <w:t>37</w:t>
       </w:r>
       <w:r>
         <w:rPr>
@@ -3889,16 +3001,8 @@
           <w:sz w:val="22"/>
           <w:szCs w:val="22"/>
         </w:rPr>
-        <w:t>ΔH° errors of 3.3%, 0.4%, and 0.6% respectively (see Discussion).</w:t>
-      </w:r>
-    </w:p>
-    <w:p>
-      <w:pPr>
-        <w:pStyle w:val="Normal"/>
-        <w:spacing w:lineRule="auto" w:line="480" w:before="0" w:after="288"/>
-        <w:jc w:val="both"/>
-        <w:rPr/>
-      </w:pPr>
+        <w:t xml:space="preserve"> and T</w:t>
+      </w:r>
       <w:r>
         <w:rPr>
           <w:rStyle w:val="Heading3Char"/>
@@ -3907,10 +3011,10 @@
           <w:color w:val="auto"/>
           <w:sz w:val="22"/>
           <w:szCs w:val="22"/>
-        </w:rPr>
-        <w:t xml:space="preserve">We next tested MeltR with little user specification of baseline ranges by fitting real data. We compiled five data sets of previously published data for self-complementary </w:t>
-      </w:r>
-      <w:commentRangeStart w:id="22"/>
+          <w:vertAlign w:val="subscript"/>
+        </w:rPr>
+        <w:t>m</w:t>
+      </w:r>
       <w:r>
         <w:rPr>
           <w:rStyle w:val="Heading3Char"/>
@@ -3920,8 +3024,16 @@
           <w:sz w:val="22"/>
           <w:szCs w:val="22"/>
         </w:rPr>
-        <w:t>RNA</w:t>
-      </w:r>
+        <w:t xml:space="preserve"> error between methods of 4.8% (max 15.7%), 5.4% (max 17.1%), 1.2% (max 2.6%), and 0.4% (max 0.7%), respectively.</w:t>
+      </w:r>
+    </w:p>
+    <w:p>
+      <w:pPr>
+        <w:pStyle w:val="Normal"/>
+        <w:spacing w:lineRule="auto" w:line="480" w:before="0" w:after="288"/>
+        <w:jc w:val="both"/>
+        <w:rPr/>
+      </w:pPr>
       <w:r>
         <w:rPr>
           <w:rStyle w:val="Heading3Char"/>
@@ -3931,11 +3043,9 @@
           <w:sz w:val="22"/>
           <w:szCs w:val="22"/>
         </w:rPr>
-      </w:r>
-      <w:commentRangeEnd w:id="22"/>
-      <w:r>
-        <w:commentReference w:id="22"/>
-      </w:r>
+        <w:t xml:space="preserve">To obtain an independent measure of accuracy, we compared the folding energy we calculated with MeltR to folding energies calculated with MeltWin. Folding energies calculated with methods 1 and 2 using MeltWin were obtained from the published source for the self-complementary duplexes. </w:t>
+      </w:r>
+      <w:commentRangeStart w:id="23"/>
       <w:r>
         <w:rPr>
           <w:rStyle w:val="Heading3Char"/>
@@ -3945,7 +3055,7 @@
           <w:sz w:val="22"/>
           <w:szCs w:val="22"/>
         </w:rPr>
-        <w:t>, and six new data sets collected on a non-self-complementary RNA duplex, all of which are presented here (Table S2). The data were fit with meltR.A, only using a fixed baseline trim to remove aberrant data from the extremes of the data set, when appropriate. These fits were passed through BLtrimmer, resulting in folding energy estimates using the three aforementioned methods. The three methods were in good agreement, with an average ΔH°, ΔS°, ΔG°</w:t>
+        <w:t xml:space="preserve">Folding energies calculated with methods 1 and 2 were obtained using MeltWin by SA without input from JPS, and compared to the results using the automated baseline trimming provided by MeltR (Figure 3A). </w:t>
       </w:r>
       <w:r>
         <w:rPr>
@@ -3955,9 +3065,15 @@
           <w:color w:val="auto"/>
           <w:sz w:val="22"/>
           <w:szCs w:val="22"/>
-          <w:vertAlign w:val="subscript"/>
-        </w:rPr>
-        <w:t>37</w:t>
+        </w:rPr>
+      </w:r>
+      <w:commentRangeEnd w:id="23"/>
+      <w:r>
+        <w:commentReference w:id="23"/>
+      </w:r>
+      <w:r>
+        <w:rPr/>
+        <w:commentReference w:id="24"/>
       </w:r>
       <w:r>
         <w:rPr>
@@ -3968,7 +3084,7 @@
           <w:sz w:val="22"/>
           <w:szCs w:val="22"/>
         </w:rPr>
-        <w:t xml:space="preserve"> and T</w:t>
+        <w:t>MeltR method 1, was in good agreement with MeltWin method 1. The average ΔH°, ΔS°, ΔG°</w:t>
       </w:r>
       <w:r>
         <w:rPr>
@@ -3980,7 +3096,7 @@
           <w:szCs w:val="22"/>
           <w:vertAlign w:val="subscript"/>
         </w:rPr>
-        <w:t>m</w:t>
+        <w:t>37</w:t>
       </w:r>
       <w:r>
         <w:rPr>
@@ -3991,16 +3107,8 @@
           <w:sz w:val="22"/>
           <w:szCs w:val="22"/>
         </w:rPr>
-        <w:t xml:space="preserve"> error between methods of 4.8% (max 15.7%), 5.4% (max 17.1%), 1.2% (max 2.6%), and 0.4% (max 0.7%), respectively.</w:t>
-      </w:r>
-    </w:p>
-    <w:p>
-      <w:pPr>
-        <w:pStyle w:val="Normal"/>
-        <w:spacing w:lineRule="auto" w:line="480" w:before="0" w:after="288"/>
-        <w:jc w:val="both"/>
-        <w:rPr/>
-      </w:pPr>
+        <w:t>, and T</w:t>
+      </w:r>
       <w:r>
         <w:rPr>
           <w:rStyle w:val="Heading3Char"/>
@@ -4009,10 +3117,10 @@
           <w:color w:val="auto"/>
           <w:sz w:val="22"/>
           <w:szCs w:val="22"/>
-        </w:rPr>
-        <w:t xml:space="preserve">To obtain an independent measure of accuracy, we compared the folding energy we calculated with MeltR to folding energies calculated with MeltWin. Folding energies calculated with methods 1 and 2 using MeltWin were obtained from the published source for the self-complementary duplexes. </w:t>
-      </w:r>
-      <w:commentRangeStart w:id="23"/>
+          <w:vertAlign w:val="subscript"/>
+        </w:rPr>
+        <w:t>m</w:t>
+      </w:r>
       <w:r>
         <w:rPr>
           <w:rStyle w:val="Heading3Char"/>
@@ -4022,7 +3130,7 @@
           <w:sz w:val="22"/>
           <w:szCs w:val="22"/>
         </w:rPr>
-        <w:t xml:space="preserve">Folding energies calculated with methods 1 and 2 were obtained using MeltWin by SA without input from JPS, </w:t>
+        <w:t xml:space="preserve"> error between programs was 1.8% (max 4.7%), 2.0% (max 5.7%), 2.5% (max 4.4%), and 2.2% (max 3.8%), respectively (Table S3). Likewise, MeltR method 2 was in good agreement with MeltWin method 2. The average ΔH°, ΔS°, ΔG°</w:t>
       </w:r>
       <w:r>
         <w:rPr>
@@ -4032,8 +3140,9 @@
           <w:color w:val="auto"/>
           <w:sz w:val="22"/>
           <w:szCs w:val="22"/>
-        </w:rPr>
-        <w:t>and compared to the results using the automated baseline trimming provided by MeltR (Figure 3A).</w:t>
+          <w:vertAlign w:val="subscript"/>
+        </w:rPr>
+        <w:t>37</w:t>
       </w:r>
       <w:r>
         <w:rPr>
@@ -4044,7 +3153,7 @@
           <w:sz w:val="22"/>
           <w:szCs w:val="22"/>
         </w:rPr>
-        <w:t xml:space="preserve"> </w:t>
+        <w:t xml:space="preserve"> and T</w:t>
       </w:r>
       <w:r>
         <w:rPr>
@@ -4054,11 +3163,9 @@
           <w:color w:val="auto"/>
           <w:sz w:val="22"/>
           <w:szCs w:val="22"/>
-        </w:rPr>
-      </w:r>
-      <w:commentRangeEnd w:id="23"/>
-      <w:r>
-        <w:commentReference w:id="23"/>
+          <w:vertAlign w:val="subscript"/>
+        </w:rPr>
+        <w:t>m</w:t>
       </w:r>
       <w:r>
         <w:rPr>
@@ -4069,8 +3176,16 @@
           <w:sz w:val="22"/>
           <w:szCs w:val="22"/>
         </w:rPr>
-        <w:commentReference w:id="24"/>
-      </w:r>
+        <w:t xml:space="preserve"> error between programs was 3.0% (max 7.0%), 3.3% (max 7.7%), 2.6% (max 3.6%), and 2.2% (max 3.8%), respectively (Table S4). These errors are on average smaller than the error expected for data produced in different labs due to systematic errors in instrument calibration and data analysis (see Discussion).</w:t>
+      </w:r>
+    </w:p>
+    <w:p>
+      <w:pPr>
+        <w:pStyle w:val="Normal"/>
+        <w:spacing w:lineRule="auto" w:line="480" w:before="0" w:after="288"/>
+        <w:jc w:val="both"/>
+        <w:rPr/>
+      </w:pPr>
       <w:r>
         <w:rPr>
           <w:rStyle w:val="Heading3Char"/>
@@ -4080,7 +3195,7 @@
           <w:sz w:val="22"/>
           <w:szCs w:val="22"/>
         </w:rPr>
-        <w:t>MeltR method 1, was in good agreement with MeltWin method 1. The average ΔH°, ΔS°, ΔG°</w:t>
+        <w:t>Interestingly, MeltR method 3 reasonably reconstituted both MeltWin methods 1 and 2 (Figure 3B-C). MeltR method 3 was in good agreement with MeltWin method 1, with an average ΔH°, ΔS°, ΔG°</w:t>
       </w:r>
       <w:r>
         <w:rPr>
@@ -4103,7 +3218,7 @@
           <w:sz w:val="22"/>
           <w:szCs w:val="22"/>
         </w:rPr>
-        <w:t>, and T</w:t>
+        <w:t xml:space="preserve"> and T</w:t>
       </w:r>
       <w:r>
         <w:rPr>
@@ -4126,7 +3241,7 @@
           <w:sz w:val="22"/>
           <w:szCs w:val="22"/>
         </w:rPr>
-        <w:t xml:space="preserve"> error between programs was 1.8% (max 4.7%), 2.0% (max 5.7%), 2.5% (max 4.4%), and 2.2% (max 3.8%), respectively (Table S3). Likewise, MeltR method 2 was in good agreement with MeltWin method 2. The average ΔH°, ΔS°, ΔG°</w:t>
+        <w:t xml:space="preserve"> error between programs of 1.5% (max 4.4%), 1.6% (max 5.4%), 2.6% (max 5.6%), and 2.3% (max 3.6%), respectively (SI Table 5). Likewise, method 3 was in similar agreement with MeltR method 2, with an average ΔH°, ΔS°, ΔG°</w:t>
       </w:r>
       <w:r>
         <w:rPr>
@@ -4172,16 +3287,8 @@
           <w:sz w:val="22"/>
           <w:szCs w:val="22"/>
         </w:rPr>
-        <w:t xml:space="preserve"> error between programs was 3.0% (max 7.0%), 3.3% (max 7.7%), 2.6% (max 3.6%), and 2.2% (max 3.8%), respectively (Table S4). These errors are on average smaller than the error expected for data produced in different labs due to systematic errors in instrument calibration and data analysis (see Discussion).</w:t>
-      </w:r>
-    </w:p>
-    <w:p>
-      <w:pPr>
-        <w:pStyle w:val="Normal"/>
-        <w:spacing w:lineRule="auto" w:line="480" w:before="0" w:after="288"/>
-        <w:jc w:val="both"/>
-        <w:rPr/>
-      </w:pPr>
+        <w:t xml:space="preserve"> error between programs of 1.9% (max 6.3%), 2.2% (max 7.4%), 1.4% (max 3.0%), and 1.2% (max 1.8%), respectively (Table </w:t>
+      </w:r>
       <w:r>
         <w:rPr>
           <w:rStyle w:val="Heading3Char"/>
@@ -4191,7 +3298,7 @@
           <w:sz w:val="22"/>
           <w:szCs w:val="22"/>
         </w:rPr>
-        <w:t xml:space="preserve">Interestingly, MeltR method 3 reasonably reconstituted both MeltWin methods 1 and 2 (Figure </w:t>
+        <w:t>S</w:t>
       </w:r>
       <w:r>
         <w:rPr>
@@ -4202,7 +3309,7 @@
           <w:sz w:val="22"/>
           <w:szCs w:val="22"/>
         </w:rPr>
-        <w:t>3B-C</w:t>
+        <w:t xml:space="preserve">5). In summary, </w:t>
       </w:r>
       <w:r>
         <w:rPr>
@@ -4213,7 +3320,7 @@
           <w:sz w:val="22"/>
           <w:szCs w:val="22"/>
         </w:rPr>
-        <w:t>). MeltR method 3 was in good agreement with MeltWin method 1, with an average ΔH°, ΔS°, ΔG°</w:t>
+        <w:t>M</w:t>
       </w:r>
       <w:r>
         <w:rPr>
@@ -4223,9 +3330,8 @@
           <w:color w:val="auto"/>
           <w:sz w:val="22"/>
           <w:szCs w:val="22"/>
-          <w:vertAlign w:val="subscript"/>
-        </w:rPr>
-        <w:t>37</w:t>
+        </w:rPr>
+        <w:t xml:space="preserve">ethod 3 </w:t>
       </w:r>
       <w:r>
         <w:rPr>
@@ -4236,7 +3342,7 @@
           <w:sz w:val="22"/>
           <w:szCs w:val="22"/>
         </w:rPr>
-        <w:t xml:space="preserve"> and T</w:t>
+        <w:t>in MeltR</w:t>
       </w:r>
       <w:r>
         <w:rPr>
@@ -4246,9 +3352,8 @@
           <w:color w:val="auto"/>
           <w:sz w:val="22"/>
           <w:szCs w:val="22"/>
-          <w:vertAlign w:val="subscript"/>
-        </w:rPr>
-        <w:t>m</w:t>
+        </w:rPr>
+        <w:t xml:space="preserve"> reproduces MeltWin methods 1 and 2 as well or better than MeltR methods 1 and 2 </w:t>
       </w:r>
       <w:r>
         <w:rPr>
@@ -4259,7 +3364,7 @@
           <w:sz w:val="22"/>
           <w:szCs w:val="22"/>
         </w:rPr>
-        <w:t xml:space="preserve"> error between programs of 1.5% (max 4.4%), 1.6% (max 5.4%), 2.6% (max 5.6%), and 2.3% (max 3.6%), respectively (SI Table 5). Likewise, method 3 was in similar agreement with MeltR method 2, with an average ΔH°, ΔS°, ΔG°</w:t>
+        <w:t>(See discussion)</w:t>
       </w:r>
       <w:r>
         <w:rPr>
@@ -4269,10 +3374,17 @@
           <w:color w:val="auto"/>
           <w:sz w:val="22"/>
           <w:szCs w:val="22"/>
-          <w:vertAlign w:val="subscript"/>
-        </w:rPr>
-        <w:t>37</w:t>
-      </w:r>
+        </w:rPr>
+        <w:t>.</w:t>
+      </w:r>
+    </w:p>
+    <w:p>
+      <w:pPr>
+        <w:pStyle w:val="Normal"/>
+        <w:spacing w:lineRule="auto" w:line="480" w:before="0" w:after="288"/>
+        <w:jc w:val="both"/>
+        <w:rPr/>
+      </w:pPr>
       <w:r>
         <w:rPr>
           <w:rStyle w:val="Heading3Char"/>
@@ -4282,7 +3394,7 @@
           <w:sz w:val="22"/>
           <w:szCs w:val="22"/>
         </w:rPr>
-        <w:t xml:space="preserve"> and T</w:t>
+        <w:t xml:space="preserve">We next tested folding energies calculated using automated data processing with meltR.A and the BLtrimmer for agreement with the consensus nearest neighbor model. Folding energies were calculated using published Watson-Crick nearest neighbor parameters for each helix. Percent error was calculated </w:t>
       </w:r>
       <w:r>
         <w:rPr>
@@ -4292,9 +3404,8 @@
           <w:color w:val="auto"/>
           <w:sz w:val="22"/>
           <w:szCs w:val="22"/>
-          <w:vertAlign w:val="subscript"/>
-        </w:rPr>
-        <w:t>m</w:t>
+        </w:rPr>
+        <w:t>was calculated by subtracting the ΔG°</w:t>
       </w:r>
       <w:r>
         <w:rPr>
@@ -4304,47 +3415,9 @@
           <w:color w:val="auto"/>
           <w:sz w:val="22"/>
           <w:szCs w:val="22"/>
-        </w:rPr>
-        <w:t xml:space="preserve"> error between programs of 1.9% (max 6.3%), 2.2% (max 7.4%), 1.4% (max 3.0%), and 1.2% (max 1.8%), respectively (Table 5).S In summary, MeltR method 3 reproduces MeltWin methods 1 and 2, as well or better than MeltR methods 1 and 2. Method 3 in MeltR may be able to reproduce MeltWin methods 1 and 2 because it combines the raw data fitting provided by method 1 with the linking of samples using the van’t Hoff equation provided by method 2.</w:t>
-      </w:r>
-    </w:p>
-    <w:p>
-      <w:pPr>
-        <w:pStyle w:val="Normal"/>
-        <w:spacing w:lineRule="auto" w:line="480"/>
-        <w:rPr>
-          <w:rFonts w:ascii="Arial" w:hAnsi="Arial"/>
-          <w:i/>
-          <w:i/>
-          <w:iCs/>
-          <w:sz w:val="22"/>
-          <w:szCs w:val="22"/>
-        </w:rPr>
-      </w:pPr>
-      <w:r>
-        <w:rPr>
-          <w:rFonts w:ascii="Arial" w:hAnsi="Arial"/>
-          <w:i/>
-          <w:iCs/>
-          <w:sz w:val="22"/>
-          <w:szCs w:val="22"/>
-        </w:rPr>
-        <w:t>The BLtrimmer provides a two-state folding test</w:t>
-      </w:r>
-    </w:p>
-    <w:p>
-      <w:pPr>
-        <w:pStyle w:val="Normal"/>
-        <w:spacing w:lineRule="auto" w:line="480"/>
-        <w:rPr/>
-      </w:pPr>
-      <w:r>
-        <w:rPr>
-          <w:rFonts w:ascii="Arial" w:hAnsi="Arial"/>
-          <w:sz w:val="22"/>
-          <w:szCs w:val="22"/>
-        </w:rPr>
-        <w:t xml:space="preserve">Helices are tested for two-state folding by comparing the </w:t>
+          <w:vertAlign w:val="subscript"/>
+        </w:rPr>
+        <w:t>37</w:t>
       </w:r>
       <w:r>
         <w:rPr>
@@ -4352,6 +3425,131 @@
           <w:rFonts w:eastAsia="Times New Roman" w:cs="Times New Roman"/>
           <w:b w:val="false"/>
           <w:color w:val="auto"/>
+          <w:position w:val="0"/>
+          <w:sz w:val="20"/>
+          <w:sz w:val="22"/>
+          <w:szCs w:val="22"/>
+          <w:vertAlign w:val="baseline"/>
+        </w:rPr>
+        <w:t xml:space="preserve"> provided by the nearest neighbor model from the ΔG°</w:t>
+      </w:r>
+      <w:r>
+        <w:rPr>
+          <w:rStyle w:val="Heading3Char"/>
+          <w:rFonts w:eastAsia="Times New Roman" w:cs="Times New Roman"/>
+          <w:b w:val="false"/>
+          <w:color w:val="auto"/>
+          <w:sz w:val="22"/>
+          <w:szCs w:val="22"/>
+          <w:vertAlign w:val="subscript"/>
+        </w:rPr>
+        <w:t>37</w:t>
+      </w:r>
+      <w:r>
+        <w:rPr>
+          <w:rStyle w:val="Heading3Char"/>
+          <w:rFonts w:eastAsia="Times New Roman" w:cs="Times New Roman"/>
+          <w:b w:val="false"/>
+          <w:color w:val="auto"/>
+          <w:position w:val="0"/>
+          <w:sz w:val="20"/>
+          <w:sz w:val="22"/>
+          <w:szCs w:val="22"/>
+          <w:vertAlign w:val="baseline"/>
+        </w:rPr>
+        <w:t xml:space="preserve"> provided by the all methods in MeltR and MeltWin. Errors were within 10% of the ΔG°</w:t>
+      </w:r>
+      <w:r>
+        <w:rPr>
+          <w:rStyle w:val="Heading3Char"/>
+          <w:rFonts w:eastAsia="Times New Roman" w:cs="Times New Roman"/>
+          <w:b w:val="false"/>
+          <w:color w:val="auto"/>
+          <w:sz w:val="22"/>
+          <w:szCs w:val="22"/>
+          <w:vertAlign w:val="subscript"/>
+        </w:rPr>
+        <w:t>37</w:t>
+      </w:r>
+      <w:r>
+        <w:rPr>
+          <w:rStyle w:val="Heading3Char"/>
+          <w:rFonts w:eastAsia="Times New Roman" w:cs="Times New Roman"/>
+          <w:b w:val="false"/>
+          <w:color w:val="auto"/>
+          <w:position w:val="0"/>
+          <w:sz w:val="20"/>
+          <w:sz w:val="22"/>
+          <w:szCs w:val="22"/>
+          <w:vertAlign w:val="baseline"/>
+        </w:rPr>
+        <w:t xml:space="preserve"> provided by the nearest neighbor and there was no significant difference between the distribution of errors between any of the methods for MeltR and MeltWin (Figure S4).</w:t>
+      </w:r>
+    </w:p>
+    <w:p>
+      <w:pPr>
+        <w:pStyle w:val="Normal"/>
+        <w:spacing w:lineRule="auto" w:line="480"/>
+        <w:rPr>
+          <w:rFonts w:ascii="Arial" w:hAnsi="Arial"/>
+          <w:i/>
+          <w:i/>
+          <w:iCs/>
+          <w:sz w:val="22"/>
+          <w:szCs w:val="22"/>
+        </w:rPr>
+      </w:pPr>
+      <w:r>
+        <w:rPr>
+          <w:rFonts w:ascii="Arial" w:hAnsi="Arial"/>
+          <w:i/>
+          <w:iCs/>
+          <w:sz w:val="22"/>
+          <w:szCs w:val="22"/>
+        </w:rPr>
+        <w:t xml:space="preserve">The </w:t>
+      </w:r>
+      <w:r>
+        <w:rPr>
+          <w:rFonts w:ascii="Arial" w:hAnsi="Arial"/>
+          <w:i/>
+          <w:iCs/>
+          <w:sz w:val="22"/>
+          <w:szCs w:val="22"/>
+        </w:rPr>
+        <w:t xml:space="preserve">MeltR </w:t>
+      </w:r>
+      <w:r>
+        <w:rPr>
+          <w:rFonts w:ascii="Arial" w:hAnsi="Arial"/>
+          <w:i/>
+          <w:iCs/>
+          <w:sz w:val="22"/>
+          <w:szCs w:val="22"/>
+        </w:rPr>
+        <w:t>provides a two-state folding test</w:t>
+      </w:r>
+    </w:p>
+    <w:p>
+      <w:pPr>
+        <w:pStyle w:val="Normal"/>
+        <w:spacing w:lineRule="auto" w:line="480"/>
+        <w:rPr/>
+      </w:pPr>
+      <w:r>
+        <w:rPr>
+          <w:rFonts w:ascii="Arial" w:hAnsi="Arial"/>
+          <w:sz w:val="22"/>
+          <w:szCs w:val="22"/>
+        </w:rPr>
+        <w:t xml:space="preserve">Helices are tested for two-state folding by comparing the </w:t>
+      </w:r>
+      <w:r>
+        <w:rPr>
+          <w:rStyle w:val="Heading3Char"/>
+          <w:rFonts w:eastAsia="Times New Roman" w:cs="Times New Roman"/>
+          <w:b w:val="false"/>
+          <w:color w:val="auto"/>
           <w:sz w:val="22"/>
           <w:szCs w:val="22"/>
         </w:rPr>
@@ -4364,6 +3562,55 @@
           <w:szCs w:val="22"/>
         </w:rPr>
         <w:t>differences between methods 1 and 2. If the difference is smaller, or larger, than 15% of the mean value, the helix is considered two-state, or non-two-state, respectively. However, the results of methods 1 and 2 are both sensitive to baseline-trimming. This leads to an issue, determining if the helix is truly two-state folding or if errors in baseline trimming caused the appearance of two-state folding. The baseline trimmer provides a solution to this problem, based on analysis of the distribution of helix energies derived from randomly trimmed baselines.</w:t>
+      </w:r>
+    </w:p>
+    <w:p>
+      <w:pPr>
+        <w:pStyle w:val="Normal"/>
+        <w:spacing w:lineRule="auto" w:line="480"/>
+        <w:rPr/>
+      </w:pPr>
+      <w:r>
+        <w:rPr>
+          <w:rFonts w:ascii="Arial" w:hAnsi="Arial"/>
+          <w:sz w:val="22"/>
+          <w:szCs w:val="22"/>
+        </w:rPr>
+        <w:t>For example, we compared the distribution of distribution of helix energies derived from randomly trimmed baselines for a helix that is expected to exhibit strong two-state folding (Figure 5A) and a helix that was designed to exhibit non-two-state folding (Figure 5B). This non-two-state folding helix consisted of a 4 nucleotide GC rich helix and a 4 nucleotide AU rich helix, separated by a 2 nucleotide inaternal loop. Thus, the AU rich end of the helix is expected to melt at a lower temperature, and independently from the GC rich helix, thus populating a third state during the melting transition.</w:t>
+      </w:r>
+    </w:p>
+    <w:p>
+      <w:pPr>
+        <w:pStyle w:val="Normal"/>
+        <w:spacing w:lineRule="auto" w:line="480"/>
+        <w:rPr/>
+      </w:pPr>
+      <w:r>
+        <w:rPr>
+          <w:rFonts w:ascii="Arial" w:hAnsi="Arial"/>
+          <w:sz w:val="22"/>
+          <w:szCs w:val="22"/>
+        </w:rPr>
+        <w:t xml:space="preserve">We examined the distribution of </w:t>
+      </w:r>
+      <w:r>
+        <w:rPr>
+          <w:rFonts w:ascii="Arial" w:hAnsi="Arial"/>
+          <w:sz w:val="22"/>
+          <w:szCs w:val="22"/>
+        </w:rPr>
+        <w:t xml:space="preserve">the differences between the </w:t>
+      </w:r>
+      <w:r>
+        <w:rPr>
+          <w:rStyle w:val="Heading3Char"/>
+          <w:rFonts w:eastAsia="Times New Roman" w:cs="Times New Roman"/>
+          <w:b w:val="false"/>
+          <w:color w:val="auto"/>
+          <w:sz w:val="22"/>
+          <w:szCs w:val="22"/>
+        </w:rPr>
+        <w:t xml:space="preserve">ΔH° calculated using method 1 and method 2 for 1000 randomly generated baseline combinations (Figure 5C). The distribution peaks below 10% for the </w:t>
       </w:r>
     </w:p>
     <w:p>
@@ -4479,6 +3726,46 @@
     <w:p>
       <w:pPr>
         <w:pStyle w:val="Normal"/>
+        <w:spacing w:lineRule="auto" w:line="480" w:before="0" w:after="288"/>
+        <w:jc w:val="both"/>
+        <w:rPr>
+          <w:b w:val="false"/>
+          <w:b w:val="false"/>
+          <w:bCs w:val="false"/>
+        </w:rPr>
+      </w:pPr>
+      <w:r>
+        <w:rPr>
+          <w:rStyle w:val="Heading3Char"/>
+          <w:rFonts w:eastAsia="Times New Roman" w:cs="Times New Roman"/>
+          <w:b w:val="false"/>
+          <w:bCs w:val="false"/>
+          <w:i w:val="false"/>
+          <w:iCs w:val="false"/>
+          <w:color w:val="auto"/>
+          <w:sz w:val="22"/>
+          <w:szCs w:val="22"/>
+        </w:rPr>
+        <w:t xml:space="preserve"> </w:t>
+      </w:r>
+      <w:r>
+        <w:rPr>
+          <w:rStyle w:val="Heading3Char"/>
+          <w:rFonts w:eastAsia="Times New Roman" w:cs="Times New Roman"/>
+          <w:b w:val="false"/>
+          <w:bCs w:val="false"/>
+          <w:i w:val="false"/>
+          <w:iCs w:val="false"/>
+          <w:color w:val="auto"/>
+          <w:sz w:val="22"/>
+          <w:szCs w:val="22"/>
+        </w:rPr>
+        <w:t>Method 3 in MeltR may be able to reproduce MeltWin methods 1 and 2 because it combines the raw data fitting provided by method 1 with the linking of samples using the van’t Hoff equation provided by method 2.</w:t>
+      </w:r>
+    </w:p>
+    <w:p>
+      <w:pPr>
+        <w:pStyle w:val="Normal"/>
         <w:spacing w:lineRule="auto" w:line="480"/>
         <w:rPr>
           <w:rFonts w:ascii="Arial" w:hAnsi="Arial"/>
@@ -4545,27 +3832,7 @@
           <w:sz w:val="22"/>
           <w:szCs w:val="22"/>
         </w:rPr>
-        <w:t>RNA a</w:t>
-      </w:r>
-      <w:r>
-        <w:rPr>
-          <w:rFonts w:ascii="Arial" w:hAnsi="Arial"/>
-          <w:i/>
-          <w:iCs/>
-          <w:sz w:val="22"/>
-          <w:szCs w:val="22"/>
-        </w:rPr>
-        <w:t>bsorbance melting curve</w:t>
-      </w:r>
-      <w:r>
-        <w:rPr>
-          <w:rFonts w:ascii="Arial" w:hAnsi="Arial"/>
-          <w:i/>
-          <w:iCs/>
-          <w:sz w:val="22"/>
-          <w:szCs w:val="22"/>
-        </w:rPr>
-        <w:t xml:space="preserve"> collection</w:t>
+        <w:t>RNA absorbance melting curve collection</w:t>
       </w:r>
     </w:p>
     <w:p>
@@ -4583,7 +3850,13 @@
         </w:rPr>
       </w:pPr>
       <w:r>
-        <w:rPr/>
+        <w:rPr>
+          <w:rFonts w:ascii="Arial" w:hAnsi="Arial"/>
+          <w:i/>
+          <w:iCs/>
+          <w:sz w:val="22"/>
+          <w:szCs w:val="22"/>
+        </w:rPr>
       </w:r>
     </w:p>
     <w:p>
@@ -4600,7 +3873,13 @@
         </w:rPr>
       </w:pPr>
       <w:r>
-        <w:rPr/>
+        <w:rPr>
+          <w:rFonts w:ascii="Arial" w:hAnsi="Arial"/>
+          <w:i/>
+          <w:iCs/>
+          <w:sz w:val="22"/>
+          <w:szCs w:val="22"/>
+        </w:rPr>
       </w:r>
     </w:p>
     <w:p>
@@ -4666,17 +3945,7 @@
           <w:sz w:val="22"/>
           <w:szCs w:val="22"/>
         </w:rPr>
-        <w:t>A</w:t>
-      </w:r>
-      <w:r>
-        <w:rPr>
-          <w:rFonts w:ascii="Arial" w:hAnsi="Arial"/>
-          <w:i/>
-          <w:iCs/>
-          <w:sz w:val="22"/>
-          <w:szCs w:val="22"/>
-        </w:rPr>
-        <w:t>bsorbance melting curves</w:t>
+        <w:t>Absorbance melting curves</w:t>
       </w:r>
     </w:p>
     <w:p>
@@ -5119,43 +4388,17 @@
           <w:sz w:val="22"/>
           <w:szCs w:val="22"/>
         </w:rPr>
-        <w:t xml:space="preserve"> </w:t>
-      </w:r>
-      <w:r>
-        <w:rPr>
-          <w:rFonts w:ascii="Arial" w:hAnsi="Arial"/>
-          <w:sz w:val="22"/>
-          <w:szCs w:val="22"/>
-        </w:rPr>
-        <w:t>Facile determination of thermodynamic parameters from absorbance melting data using</w:t>
-      </w:r>
-      <w:r>
-        <w:rPr>
-          <w:rFonts w:ascii="Arial" w:hAnsi="Arial"/>
-          <w:sz w:val="22"/>
-          <w:szCs w:val="22"/>
-        </w:rPr>
-        <w:t xml:space="preserve"> meltR.A in the MeltR package.</w:t>
-      </w:r>
-      <w:r>
-        <w:rPr>
-          <w:rFonts w:ascii="Arial" w:hAnsi="Arial"/>
-          <w:b/>
-          <w:bCs/>
-          <w:sz w:val="22"/>
-          <w:szCs w:val="22"/>
-        </w:rPr>
-        <w:t xml:space="preserve"> </w:t>
-      </w:r>
-      <w:r>
-        <w:rPr>
-          <w:rFonts w:ascii="Arial" w:hAnsi="Arial"/>
-          <w:b/>
-          <w:bCs/>
-          <w:sz w:val="22"/>
-          <w:szCs w:val="22"/>
-        </w:rPr>
-        <w:t>(A)</w:t>
+        <w:t xml:space="preserve"> Facile determination of thermodynamic parameters from absorbance melting data using meltR.A in the MeltR package.</w:t>
+      </w:r>
+      <w:r>
+        <w:rPr>
+          <w:rFonts w:ascii="Arial" w:hAnsi="Arial"/>
+          <w:b/>
+          <w:bCs/>
+          <w:sz w:val="22"/>
+          <w:szCs w:val="22"/>
+        </w:rPr>
+        <w:t xml:space="preserve"> (A)</w:t>
       </w:r>
       <w:r>
         <w:rPr>
@@ -5165,7 +4408,17 @@
           <w:sz w:val="22"/>
           <w:szCs w:val="22"/>
         </w:rPr>
-        <w:t xml:space="preserve"> </w:t>
+        <w:t xml:space="preserve"> Themodenaturation data underlies algorithms that predict nucleic acid structure and function. </w:t>
+      </w:r>
+      <w:r>
+        <w:rPr>
+          <w:rFonts w:ascii="Arial" w:hAnsi="Arial"/>
+          <w:b/>
+          <w:bCs/>
+          <w:sz w:val="22"/>
+          <w:szCs w:val="22"/>
+        </w:rPr>
+        <w:t>(B)</w:t>
       </w:r>
       <w:r>
         <w:rPr>
@@ -5175,26 +4428,6 @@
           <w:sz w:val="22"/>
           <w:szCs w:val="22"/>
         </w:rPr>
-        <w:t xml:space="preserve">Themodenaturation data underlies algorithms that predict nucleic acid structure and function. </w:t>
-      </w:r>
-      <w:r>
-        <w:rPr>
-          <w:rFonts w:ascii="Arial" w:hAnsi="Arial"/>
-          <w:b/>
-          <w:bCs/>
-          <w:sz w:val="22"/>
-          <w:szCs w:val="22"/>
-        </w:rPr>
-        <w:t>(B)</w:t>
-      </w:r>
-      <w:r>
-        <w:rPr>
-          <w:rFonts w:ascii="Arial" w:hAnsi="Arial"/>
-          <w:b w:val="false"/>
-          <w:bCs w:val="false"/>
-          <w:sz w:val="22"/>
-          <w:szCs w:val="22"/>
-        </w:rPr>
         <w:t xml:space="preserve"> Raw data to thermodynamic parameter conversion requires many data preprocessing, non-linear regression and error analysis steps, which are automated with MeltR. </w:t>
       </w:r>
       <w:r>
@@ -5205,27 +4438,7 @@
           <w:sz w:val="22"/>
           <w:szCs w:val="22"/>
         </w:rPr>
-        <w:t>(</w:t>
-      </w:r>
-      <w:r>
-        <w:rPr>
-          <w:rFonts w:ascii="Arial" w:hAnsi="Arial"/>
-          <w:b/>
-          <w:bCs/>
-          <w:sz w:val="22"/>
-          <w:szCs w:val="22"/>
-        </w:rPr>
-        <w:t>C</w:t>
-      </w:r>
-      <w:r>
-        <w:rPr>
-          <w:rFonts w:ascii="Arial" w:hAnsi="Arial"/>
-          <w:b/>
-          <w:bCs/>
-          <w:sz w:val="22"/>
-          <w:szCs w:val="22"/>
-        </w:rPr>
-        <w:t xml:space="preserve">) </w:t>
+        <w:t xml:space="preserve">(C) </w:t>
       </w:r>
       <w:r>
         <w:rPr>
@@ -5267,39 +4480,7 @@
           <w:sz w:val="22"/>
           <w:szCs w:val="22"/>
         </w:rPr>
-        <w:t xml:space="preserve"> containing the nucleic acid type and sequence used to calculate extinction coefficients. Alternatively, custom extinction coefficients can be provided (Supplemental file 2). (3) Duplex type, either "Monomolecular.2State", "Heteroduplex.2State”, or "Homoduplex.2State”, (4) The temperature used to calculate the RNA concentration using Beer’s law. (5) </w:t>
-      </w:r>
-      <w:r>
-        <w:rPr>
-          <w:rFonts w:ascii="Arial" w:hAnsi="Arial"/>
-          <w:sz w:val="22"/>
-          <w:szCs w:val="22"/>
-        </w:rPr>
-        <w:t xml:space="preserve">An optional </w:t>
-      </w:r>
-      <w:r>
-        <w:rPr>
-          <w:rFonts w:ascii="Arial" w:hAnsi="Arial"/>
-          <w:sz w:val="22"/>
-          <w:szCs w:val="22"/>
-        </w:rPr>
-        <w:t xml:space="preserve"> temperature range that is fit, </w:t>
-      </w:r>
-      <w:r>
-        <w:rPr>
-          <w:rFonts w:ascii="Arial" w:hAnsi="Arial"/>
-          <w:sz w:val="22"/>
-          <w:szCs w:val="22"/>
-        </w:rPr>
-        <w:t>u</w:t>
-      </w:r>
-      <w:r>
-        <w:rPr>
-          <w:rFonts w:ascii="Arial" w:hAnsi="Arial"/>
-          <w:sz w:val="22"/>
-          <w:szCs w:val="22"/>
-        </w:rPr>
-        <w:t xml:space="preserve">sed for manual baseline trimming. Either a </w:t>
+        <w:t xml:space="preserve"> containing the nucleic acid type and sequence used to calculate extinction coefficients. Alternatively, custom extinction coefficients can be provided (Supplemental file 2). (3) Duplex type, either "Monomolecular.2State", "Heteroduplex.2State”, or "Homoduplex.2State”, (4) The temperature used to calculate the RNA concentration using Beer’s law. (5) An optional  temperature range that is fit, used for manual baseline trimming. Either a </w:t>
       </w:r>
       <w:r>
         <w:rPr>
@@ -5360,27 +4541,7 @@
           <w:sz w:val="22"/>
           <w:szCs w:val="22"/>
         </w:rPr>
-        <w:t>(</w:t>
-      </w:r>
-      <w:r>
-        <w:rPr>
-          <w:rFonts w:ascii="Arial" w:hAnsi="Arial"/>
-          <w:b/>
-          <w:bCs/>
-          <w:sz w:val="22"/>
-          <w:szCs w:val="22"/>
-        </w:rPr>
-        <w:t>D</w:t>
-      </w:r>
-      <w:r>
-        <w:rPr>
-          <w:rFonts w:ascii="Arial" w:hAnsi="Arial"/>
-          <w:b/>
-          <w:bCs/>
-          <w:sz w:val="22"/>
-          <w:szCs w:val="22"/>
-        </w:rPr>
-        <w:t xml:space="preserve">) </w:t>
+        <w:t xml:space="preserve">(D) </w:t>
       </w:r>
       <w:r>
         <w:rPr>
@@ -5475,177 +4636,33 @@
           <w:sz w:val="22"/>
           <w:szCs w:val="22"/>
         </w:rPr>
-        <w:t>(</w:t>
-      </w:r>
-      <w:r>
-        <w:rPr>
-          <w:rFonts w:ascii="Arial" w:hAnsi="Arial"/>
-          <w:b/>
-          <w:bCs/>
-          <w:sz w:val="22"/>
-          <w:szCs w:val="22"/>
-        </w:rPr>
-        <w:t>A</w:t>
-      </w:r>
-      <w:r>
-        <w:rPr>
-          <w:rFonts w:ascii="Arial" w:hAnsi="Arial"/>
-          <w:b/>
-          <w:bCs/>
-          <w:sz w:val="22"/>
-          <w:szCs w:val="22"/>
-        </w:rPr>
-        <w:t xml:space="preserve">) </w:t>
-      </w:r>
-      <w:r>
-        <w:rPr>
-          <w:rFonts w:ascii="Arial" w:hAnsi="Arial"/>
-          <w:sz w:val="22"/>
-          <w:szCs w:val="22"/>
-        </w:rPr>
-        <w:t xml:space="preserve">BLtrimmer usage in a R script. (1) A MeltR fit object produced by fitting raw data with meltR.A. (2) </w:t>
-      </w:r>
-      <w:r>
-        <w:rPr>
-          <w:rFonts w:ascii="Arial" w:hAnsi="Arial"/>
-          <w:sz w:val="22"/>
-          <w:szCs w:val="22"/>
-        </w:rPr>
-        <w:t>Method used to generate random baselines. Either “fixed” to use the same baseline lengths for every sample or “floating” to allow different baseline lengths for each sample. (3) The method used to asses each baseline range for internal consistency across samples. Either “1” to optimize agreement between samples in meltR.A method 1, “2” to optimize agreement between meltR.A methods 1 and 2, or “3” to optomize both  agreement between samples in meltR.A method 1 and agreement between meltR.A methods 1 and 2.</w:t>
-      </w:r>
-      <w:r>
-        <w:rPr>
-          <w:rFonts w:ascii="Arial" w:hAnsi="Arial"/>
-          <w:sz w:val="22"/>
-          <w:szCs w:val="22"/>
-        </w:rPr>
-        <w:t xml:space="preserve"> </w:t>
-      </w:r>
-      <w:r>
-        <w:rPr>
-          <w:rFonts w:ascii="Arial" w:hAnsi="Arial"/>
-          <w:sz w:val="22"/>
-          <w:szCs w:val="22"/>
-        </w:rPr>
-        <w:t xml:space="preserve">(4) </w:t>
-      </w:r>
-      <w:r>
-        <w:rPr>
-          <w:rFonts w:ascii="Arial" w:hAnsi="Arial"/>
-          <w:sz w:val="22"/>
-          <w:szCs w:val="22"/>
-        </w:rPr>
-        <w:t>Defines the core or the melt region which is not trimmed. By default, the no trim region begins where the mole fraction of unstructured nucleic acid is 0.1 and ends where the mole fraction of unstructured nucleic acid is 0.9. (5)</w:t>
-      </w:r>
-      <w:r>
-        <w:rPr>
-          <w:rFonts w:ascii="Arial" w:hAnsi="Arial"/>
-          <w:sz w:val="22"/>
-          <w:szCs w:val="22"/>
-        </w:rPr>
-        <w:t xml:space="preserve"> </w:t>
-      </w:r>
-      <w:r>
-        <w:rPr>
-          <w:rFonts w:ascii="Arial" w:hAnsi="Arial"/>
-          <w:sz w:val="22"/>
-          <w:szCs w:val="22"/>
-        </w:rPr>
-        <w:t xml:space="preserve">The fraction of baseline combinations to analyze in the final ensemble. By default, the BLtrimmer will use the 25% of baseline combinations that exhibit the most internally consistent thermodynamic parameters. (6) </w:t>
-      </w:r>
-      <w:r>
-        <w:rPr>
-          <w:rFonts w:ascii="Arial" w:hAnsi="Arial"/>
-          <w:sz w:val="22"/>
-          <w:szCs w:val="22"/>
-        </w:rPr>
-        <w:t>The number of baseline ranges the BLtrimmer will produce for each sample. (</w:t>
-      </w:r>
-      <w:r>
-        <w:rPr>
-          <w:rFonts w:ascii="Arial" w:hAnsi="Arial"/>
-          <w:sz w:val="22"/>
-          <w:szCs w:val="22"/>
-        </w:rPr>
-        <w:t>7</w:t>
-      </w:r>
-      <w:r>
-        <w:rPr>
-          <w:rFonts w:ascii="Arial" w:hAnsi="Arial"/>
-          <w:sz w:val="22"/>
-          <w:szCs w:val="22"/>
-        </w:rPr>
-        <w:t>) The temperature difference for each baseline produced on an absorbance melting curve. (</w:t>
-      </w:r>
-      <w:r>
-        <w:rPr>
-          <w:rFonts w:ascii="Arial" w:hAnsi="Arial"/>
-          <w:sz w:val="22"/>
-          <w:szCs w:val="22"/>
-        </w:rPr>
-        <w:t>8</w:t>
-      </w:r>
-      <w:r>
-        <w:rPr>
-          <w:rFonts w:ascii="Arial" w:hAnsi="Arial"/>
-          <w:sz w:val="22"/>
-          <w:szCs w:val="22"/>
-        </w:rPr>
-        <w:t xml:space="preserve">) The number of baseline combinations to test in a given BLtrimmer run. </w:t>
-      </w:r>
-      <w:r>
-        <w:rPr>
-          <w:rFonts w:ascii="Arial" w:hAnsi="Arial"/>
-          <w:b/>
-          <w:bCs/>
-          <w:sz w:val="22"/>
-          <w:szCs w:val="22"/>
-        </w:rPr>
-        <w:t>(</w:t>
-      </w:r>
-      <w:r>
-        <w:rPr>
-          <w:rFonts w:ascii="Arial" w:hAnsi="Arial"/>
-          <w:b/>
-          <w:bCs/>
-          <w:sz w:val="22"/>
-          <w:szCs w:val="22"/>
-        </w:rPr>
-        <w:t>B</w:t>
-      </w:r>
-      <w:r>
-        <w:rPr>
-          <w:rFonts w:ascii="Arial" w:hAnsi="Arial"/>
-          <w:b/>
-          <w:bCs/>
-          <w:sz w:val="22"/>
-          <w:szCs w:val="22"/>
-        </w:rPr>
-        <w:t>)</w:t>
-      </w:r>
-      <w:r>
-        <w:rPr>
-          <w:rFonts w:ascii="Arial" w:hAnsi="Arial"/>
-          <w:sz w:val="22"/>
-          <w:szCs w:val="22"/>
-        </w:rPr>
-        <w:t xml:space="preserve"> Output of the BLtrimmer providing folding energies and 95% confidence intervals </w:t>
-      </w:r>
-      <w:r>
-        <w:rPr>
-          <w:rFonts w:ascii="Arial" w:hAnsi="Arial"/>
-          <w:sz w:val="22"/>
-          <w:szCs w:val="22"/>
-        </w:rPr>
-        <w:t>for the ensemble of baseline combinations that provide the greatest internal consistency</w:t>
-      </w:r>
-      <w:r>
-        <w:rPr>
-          <w:rFonts w:ascii="Arial" w:hAnsi="Arial"/>
-          <w:sz w:val="22"/>
-          <w:szCs w:val="22"/>
-        </w:rPr>
-        <w:t>.</w:t>
+        <w:t xml:space="preserve">(A) </w:t>
+      </w:r>
+      <w:r>
+        <w:rPr>
+          <w:rFonts w:ascii="Arial" w:hAnsi="Arial"/>
+          <w:sz w:val="22"/>
+          <w:szCs w:val="22"/>
+        </w:rPr>
+        <w:t xml:space="preserve">BLtrimmer usage in a R script. (1) A MeltR fit object produced by fitting raw data with meltR.A. (2) Method used to generate random baselines. Either “fixed” to use the same baseline lengths for every sample or “floating” to allow different baseline lengths for each sample. (3) The method used to asses each baseline range for internal consistency across samples. Either “1” to optimize agreement between samples in meltR.A method 1, “2” to optimize agreement between meltR.A methods 1 and 2, or “3” to optomize both  agreement between samples in meltR.A method 1 and agreement between meltR.A methods 1 and 2. (4) Defines the core or the melt region which is not trimmed. By default, the no trim region begins where the mole fraction of unstructured nucleic acid is 0.1 and ends where the mole fraction of unstructured nucleic acid is 0.9. (5) The fraction of baseline combinations to analyze in the final ensemble. By default, the BLtrimmer will use the 25% of baseline combinations that exhibit the most internally consistent thermodynamic parameters. (6) The number of baseline ranges the BLtrimmer will produce for each sample. (7) The temperature difference for each baseline produced on an absorbance melting curve. (8) The number of baseline combinations to test in a given BLtrimmer run. </w:t>
+      </w:r>
+      <w:r>
+        <w:rPr>
+          <w:rFonts w:ascii="Arial" w:hAnsi="Arial"/>
+          <w:b/>
+          <w:bCs/>
+          <w:sz w:val="22"/>
+          <w:szCs w:val="22"/>
+        </w:rPr>
+        <w:t>(B)</w:t>
+      </w:r>
+      <w:r>
+        <w:rPr>
+          <w:rFonts w:ascii="Arial" w:hAnsi="Arial"/>
+          <w:sz w:val="22"/>
+          <w:szCs w:val="22"/>
+        </w:rPr>
+        <w:t xml:space="preserve"> Output of the BLtrimmer providing folding energies and 95% confidence intervals for the ensemble of baseline combinations that provide the greatest internal consistency.</w:t>
       </w:r>
     </w:p>
     <w:p>
@@ -5667,13 +4684,7 @@
         <w:rPr/>
       </w:pPr>
       <w:r>
-        <w:rPr>
-          <w:rFonts w:ascii="Arial" w:hAnsi="Arial"/>
-          <w:b/>
-          <w:bCs/>
-          <w:sz w:val="22"/>
-          <w:szCs w:val="22"/>
-        </w:rPr>
+        <w:rPr/>
         <w:drawing>
           <wp:inline distT="0" distB="0" distL="0" distR="0">
             <wp:extent cx="4819015" cy="5448300"/>
@@ -5770,191 +4781,185 @@
           <w:sz w:val="22"/>
           <w:szCs w:val="22"/>
         </w:rPr>
+        <w:t xml:space="preserve"> (A) (B)</w:t>
+      </w:r>
+      <w:r>
+        <w:rPr>
+          <w:rFonts w:ascii="Arial" w:hAnsi="Arial"/>
+          <w:sz w:val="22"/>
+          <w:szCs w:val="22"/>
+        </w:rPr>
+        <w:t xml:space="preserve"> ΔH° determined from the method 3, global fitting, using MeltR versus the Δ</w:t>
+      </w:r>
+      <w:r>
+        <w:rPr>
+          <w:rFonts w:ascii="Arial" w:hAnsi="Arial"/>
+          <w:sz w:val="22"/>
+        </w:rPr>
+        <w:t>H</w:t>
+      </w:r>
+      <w:r>
+        <w:rPr>
+          <w:rFonts w:ascii="Arial" w:hAnsi="Arial"/>
+          <w:sz w:val="22"/>
+          <w:szCs w:val="22"/>
+        </w:rPr>
+        <w:t xml:space="preserve">° determined from method 1 (purple) and method 2 (green) using MeltWin to fit the same absorbance data set. Horizontal error bars represent precision in the parameters calculated by MeltWin and vertical error bars represent 95% confidence intervals calculated using the BLtrimmer. </w:t>
+      </w:r>
+      <w:r>
+        <w:rPr>
+          <w:rFonts w:ascii="Arial" w:hAnsi="Arial"/>
+          <w:b/>
+          <w:bCs/>
+          <w:sz w:val="22"/>
+          <w:szCs w:val="22"/>
+        </w:rPr>
+        <w:t>(C)</w:t>
+      </w:r>
+      <w:r>
+        <w:rPr>
+          <w:rFonts w:ascii="Arial" w:hAnsi="Arial"/>
+          <w:sz w:val="22"/>
+          <w:szCs w:val="22"/>
+        </w:rPr>
+        <w:t xml:space="preserve"> Δ</w:t>
+      </w:r>
+      <w:r>
+        <w:rPr>
+          <w:rFonts w:ascii="Arial" w:hAnsi="Arial"/>
+          <w:sz w:val="22"/>
+        </w:rPr>
+        <w:t>S</w:t>
+      </w:r>
+      <w:r>
+        <w:rPr>
+          <w:rFonts w:ascii="Arial" w:hAnsi="Arial"/>
+          <w:sz w:val="22"/>
+          <w:szCs w:val="22"/>
+        </w:rPr>
+        <w:t>° determined from the method 3, global fitting, using meltR.A followed by the BLtrimmer, versus the Δ</w:t>
+      </w:r>
+      <w:r>
+        <w:rPr>
+          <w:rFonts w:ascii="Arial" w:hAnsi="Arial"/>
+          <w:sz w:val="22"/>
+        </w:rPr>
+        <w:t>S</w:t>
+      </w:r>
+      <w:r>
+        <w:rPr>
+          <w:rFonts w:ascii="Arial" w:hAnsi="Arial"/>
+          <w:sz w:val="22"/>
+          <w:szCs w:val="22"/>
+        </w:rPr>
+        <w:t xml:space="preserve">° determined with MeltWin. Colors and error bars are the same as A. </w:t>
+      </w:r>
+      <w:r>
+        <w:rPr>
+          <w:rFonts w:ascii="Arial" w:hAnsi="Arial"/>
+          <w:b/>
+          <w:bCs/>
+          <w:sz w:val="22"/>
+          <w:szCs w:val="22"/>
+        </w:rPr>
+        <w:t>(D)</w:t>
+      </w:r>
+      <w:r>
+        <w:rPr>
+          <w:rFonts w:ascii="Arial" w:hAnsi="Arial"/>
+          <w:sz w:val="22"/>
+          <w:szCs w:val="22"/>
+        </w:rPr>
+        <w:t xml:space="preserve"> Δ</w:t>
+      </w:r>
+      <w:r>
+        <w:rPr>
+          <w:rFonts w:ascii="Arial" w:hAnsi="Arial"/>
+          <w:sz w:val="22"/>
+        </w:rPr>
+        <w:t>G</w:t>
+      </w:r>
+      <w:r>
+        <w:rPr>
+          <w:rFonts w:ascii="Arial" w:hAnsi="Arial"/>
+          <w:sz w:val="22"/>
+          <w:szCs w:val="22"/>
+        </w:rPr>
+        <w:t>°</w:t>
+      </w:r>
+      <w:r>
+        <w:rPr>
+          <w:rFonts w:ascii="Arial" w:hAnsi="Arial"/>
+          <w:sz w:val="22"/>
+          <w:szCs w:val="22"/>
+          <w:vertAlign w:val="subscript"/>
+        </w:rPr>
+        <w:t>37</w:t>
+      </w:r>
+      <w:r>
+        <w:rPr>
+          <w:rFonts w:ascii="Arial" w:hAnsi="Arial"/>
+          <w:sz w:val="22"/>
+          <w:szCs w:val="22"/>
+        </w:rPr>
+        <w:t xml:space="preserve"> determined from the method 3, global fitting, using meltR.A followed by the BLtrimmer, versus the Δ</w:t>
+      </w:r>
+      <w:r>
+        <w:rPr>
+          <w:rFonts w:ascii="Arial" w:hAnsi="Arial"/>
+          <w:sz w:val="22"/>
+        </w:rPr>
+        <w:t>G</w:t>
+      </w:r>
+      <w:r>
+        <w:rPr>
+          <w:rFonts w:ascii="Arial" w:hAnsi="Arial"/>
+          <w:sz w:val="22"/>
+          <w:szCs w:val="22"/>
+        </w:rPr>
+        <w:t>°</w:t>
+      </w:r>
+      <w:r>
+        <w:rPr>
+          <w:rFonts w:ascii="Arial" w:hAnsi="Arial"/>
+          <w:sz w:val="22"/>
+          <w:szCs w:val="22"/>
+          <w:vertAlign w:val="subscript"/>
+        </w:rPr>
+        <w:t>37</w:t>
+      </w:r>
+      <w:r>
+        <w:rPr>
+          <w:rFonts w:ascii="Arial" w:hAnsi="Arial"/>
+          <w:sz w:val="22"/>
+          <w:szCs w:val="22"/>
+        </w:rPr>
+        <w:t xml:space="preserve"> determined with MeltWin. Colors and error bars are the same as A. </w:t>
+      </w:r>
+      <w:r>
+        <w:rPr>
+          <w:rFonts w:ascii="Arial" w:hAnsi="Arial"/>
+          <w:b/>
+          <w:bCs/>
+          <w:sz w:val="22"/>
+          <w:szCs w:val="22"/>
+        </w:rPr>
+        <w:t>(E)</w:t>
+      </w:r>
+      <w:r>
+        <w:rPr>
+          <w:rFonts w:ascii="Arial" w:hAnsi="Arial"/>
+          <w:sz w:val="22"/>
+          <w:szCs w:val="22"/>
+        </w:rPr>
         <w:t xml:space="preserve"> </w:t>
       </w:r>
       <w:r>
         <w:rPr>
           <w:rFonts w:ascii="Arial" w:hAnsi="Arial"/>
-          <w:b/>
-          <w:bCs/>
-          <w:sz w:val="22"/>
-          <w:szCs w:val="22"/>
-        </w:rPr>
-        <w:t xml:space="preserve">(A) </w:t>
-      </w:r>
-      <w:r>
-        <w:rPr>
-          <w:rFonts w:ascii="Arial" w:hAnsi="Arial"/>
-          <w:b/>
-          <w:bCs/>
-          <w:sz w:val="22"/>
-          <w:szCs w:val="22"/>
-        </w:rPr>
-        <w:t>(</w:t>
-      </w:r>
-      <w:r>
-        <w:rPr>
-          <w:rFonts w:ascii="Arial" w:hAnsi="Arial"/>
-          <w:b/>
-          <w:bCs/>
-          <w:sz w:val="22"/>
-          <w:szCs w:val="22"/>
-        </w:rPr>
-        <w:t>B</w:t>
-      </w:r>
-      <w:r>
-        <w:rPr>
-          <w:rFonts w:ascii="Arial" w:hAnsi="Arial"/>
-          <w:b/>
-          <w:bCs/>
-          <w:sz w:val="22"/>
-          <w:szCs w:val="22"/>
-        </w:rPr>
-        <w:t>)</w:t>
-      </w:r>
-      <w:r>
-        <w:rPr>
-          <w:rFonts w:ascii="Arial" w:hAnsi="Arial"/>
-          <w:sz w:val="22"/>
-          <w:szCs w:val="22"/>
-        </w:rPr>
-        <w:t xml:space="preserve"> ΔH° determined from the method 3, global fitting, using MeltR versus the Δ</w:t>
-      </w:r>
-      <w:r>
-        <w:rPr>
-          <w:rFonts w:ascii="Arial" w:hAnsi="Arial"/>
-          <w:sz w:val="22"/>
-        </w:rPr>
-        <w:t>H</w:t>
-      </w:r>
-      <w:r>
-        <w:rPr>
-          <w:rFonts w:ascii="Arial" w:hAnsi="Arial"/>
-          <w:sz w:val="22"/>
-          <w:szCs w:val="22"/>
-        </w:rPr>
-        <w:t xml:space="preserve">° determined from method 1 (purple) and method 2 (green) using MeltWin to fit the same absorbance data set. Horizontal error bars represent precision in the parameters calculated by MeltWin and vertical error bars represent 95% confidence intervals calculated using the BLtrimmer. </w:t>
-      </w:r>
-      <w:r>
-        <w:rPr>
-          <w:rFonts w:ascii="Arial" w:hAnsi="Arial"/>
-          <w:b/>
-          <w:bCs/>
-          <w:sz w:val="22"/>
-          <w:szCs w:val="22"/>
-        </w:rPr>
-        <w:t>(</w:t>
-      </w:r>
-      <w:r>
-        <w:rPr>
-          <w:rFonts w:ascii="Arial" w:hAnsi="Arial"/>
-          <w:b/>
-          <w:bCs/>
-          <w:sz w:val="22"/>
-          <w:szCs w:val="22"/>
-        </w:rPr>
-        <w:t>C</w:t>
-      </w:r>
-      <w:r>
-        <w:rPr>
-          <w:rFonts w:ascii="Arial" w:hAnsi="Arial"/>
-          <w:b/>
-          <w:bCs/>
-          <w:sz w:val="22"/>
-          <w:szCs w:val="22"/>
-        </w:rPr>
-        <w:t>)</w:t>
-      </w:r>
-      <w:r>
-        <w:rPr>
-          <w:rFonts w:ascii="Arial" w:hAnsi="Arial"/>
-          <w:sz w:val="22"/>
-          <w:szCs w:val="22"/>
-        </w:rPr>
-        <w:t xml:space="preserve"> Δ</w:t>
-      </w:r>
-      <w:r>
-        <w:rPr>
-          <w:rFonts w:ascii="Arial" w:hAnsi="Arial"/>
-          <w:sz w:val="22"/>
-        </w:rPr>
-        <w:t>S</w:t>
-      </w:r>
-      <w:r>
-        <w:rPr>
-          <w:rFonts w:ascii="Arial" w:hAnsi="Arial"/>
-          <w:sz w:val="22"/>
-          <w:szCs w:val="22"/>
-        </w:rPr>
-        <w:t>° determined from the method 3, global fitting, using meltR.A followed by the BLtrimmer, versus the Δ</w:t>
-      </w:r>
-      <w:r>
-        <w:rPr>
-          <w:rFonts w:ascii="Arial" w:hAnsi="Arial"/>
-          <w:sz w:val="22"/>
-        </w:rPr>
-        <w:t>S</w:t>
-      </w:r>
-      <w:r>
-        <w:rPr>
-          <w:rFonts w:ascii="Arial" w:hAnsi="Arial"/>
-          <w:sz w:val="22"/>
-          <w:szCs w:val="22"/>
-        </w:rPr>
-        <w:t xml:space="preserve">° determined with MeltWin. Colors and error bars are the same as A. </w:t>
-      </w:r>
-      <w:r>
-        <w:rPr>
-          <w:rFonts w:ascii="Arial" w:hAnsi="Arial"/>
-          <w:b/>
-          <w:bCs/>
-          <w:sz w:val="22"/>
-          <w:szCs w:val="22"/>
-        </w:rPr>
-        <w:t>(</w:t>
-      </w:r>
-      <w:r>
-        <w:rPr>
-          <w:rFonts w:ascii="Arial" w:hAnsi="Arial"/>
-          <w:b/>
-          <w:bCs/>
-          <w:sz w:val="22"/>
-          <w:szCs w:val="22"/>
-        </w:rPr>
-        <w:t>D</w:t>
-      </w:r>
-      <w:r>
-        <w:rPr>
-          <w:rFonts w:ascii="Arial" w:hAnsi="Arial"/>
-          <w:b/>
-          <w:bCs/>
-          <w:sz w:val="22"/>
-          <w:szCs w:val="22"/>
-        </w:rPr>
-        <w:t>)</w:t>
-      </w:r>
-      <w:r>
-        <w:rPr>
-          <w:rFonts w:ascii="Arial" w:hAnsi="Arial"/>
-          <w:sz w:val="22"/>
-          <w:szCs w:val="22"/>
-        </w:rPr>
-        <w:t xml:space="preserve"> Δ</w:t>
-      </w:r>
-      <w:r>
-        <w:rPr>
-          <w:rFonts w:ascii="Arial" w:hAnsi="Arial"/>
-          <w:sz w:val="22"/>
-        </w:rPr>
-        <w:t>G</w:t>
-      </w:r>
-      <w:r>
-        <w:rPr>
-          <w:rFonts w:ascii="Arial" w:hAnsi="Arial"/>
-          <w:sz w:val="22"/>
-          <w:szCs w:val="22"/>
-        </w:rPr>
-        <w:t>°</w:t>
+          <w:sz w:val="22"/>
+        </w:rPr>
+        <w:t>T</w:t>
       </w:r>
       <w:r>
         <w:rPr>
@@ -5963,30 +4968,22 @@
           <w:szCs w:val="22"/>
           <w:vertAlign w:val="subscript"/>
         </w:rPr>
-        <w:t>37</w:t>
-      </w:r>
-      <w:r>
-        <w:rPr>
-          <w:rFonts w:ascii="Arial" w:hAnsi="Arial"/>
-          <w:sz w:val="22"/>
-          <w:szCs w:val="22"/>
-        </w:rPr>
-        <w:t xml:space="preserve"> determined from the method 3, global fitting, using meltR.A followed by the BLtrimmer, versus the Δ</w:t>
-      </w:r>
-      <w:r>
-        <w:rPr>
-          <w:rFonts w:ascii="Arial" w:hAnsi="Arial"/>
-          <w:sz w:val="22"/>
-        </w:rPr>
-        <w:t>G</w:t>
-      </w:r>
-      <w:r>
-        <w:rPr>
-          <w:rFonts w:ascii="Arial" w:hAnsi="Arial"/>
-          <w:sz w:val="22"/>
-          <w:szCs w:val="22"/>
-        </w:rPr>
-        <w:t>°</w:t>
+        <w:t>m</w:t>
+      </w:r>
+      <w:r>
+        <w:rPr>
+          <w:rFonts w:ascii="Arial" w:hAnsi="Arial"/>
+          <w:sz w:val="22"/>
+          <w:szCs w:val="22"/>
+        </w:rPr>
+        <w:t xml:space="preserve"> at 0.1 mM determined from the method 3, global fitting, using meltR.A followed by the BLtrimmer, versus the </w:t>
+      </w:r>
+      <w:r>
+        <w:rPr>
+          <w:rFonts w:ascii="Arial" w:hAnsi="Arial"/>
+          <w:sz w:val="22"/>
+        </w:rPr>
+        <w:t>T</w:t>
       </w:r>
       <w:r>
         <w:rPr>
@@ -5995,68 +4992,6 @@
           <w:szCs w:val="22"/>
           <w:vertAlign w:val="subscript"/>
         </w:rPr>
-        <w:t>37</w:t>
-      </w:r>
-      <w:r>
-        <w:rPr>
-          <w:rFonts w:ascii="Arial" w:hAnsi="Arial"/>
-          <w:sz w:val="22"/>
-          <w:szCs w:val="22"/>
-        </w:rPr>
-        <w:t xml:space="preserve"> determined with MeltWin. Colors and error bars are the same as A. </w:t>
-      </w:r>
-      <w:r>
-        <w:rPr>
-          <w:rFonts w:ascii="Arial" w:hAnsi="Arial"/>
-          <w:b/>
-          <w:bCs/>
-          <w:sz w:val="22"/>
-          <w:szCs w:val="22"/>
-        </w:rPr>
-        <w:t>(</w:t>
-      </w:r>
-      <w:r>
-        <w:rPr>
-          <w:rFonts w:ascii="Arial" w:hAnsi="Arial"/>
-          <w:b/>
-          <w:bCs/>
-          <w:sz w:val="22"/>
-          <w:szCs w:val="22"/>
-        </w:rPr>
-        <w:t>E</w:t>
-      </w:r>
-      <w:r>
-        <w:rPr>
-          <w:rFonts w:ascii="Arial" w:hAnsi="Arial"/>
-          <w:b/>
-          <w:bCs/>
-          <w:sz w:val="22"/>
-          <w:szCs w:val="22"/>
-        </w:rPr>
-        <w:t>)</w:t>
-      </w:r>
-      <w:r>
-        <w:rPr>
-          <w:rFonts w:ascii="Arial" w:hAnsi="Arial"/>
-          <w:sz w:val="22"/>
-          <w:szCs w:val="22"/>
-        </w:rPr>
-        <w:t xml:space="preserve"> </w:t>
-      </w:r>
-      <w:r>
-        <w:rPr>
-          <w:rFonts w:ascii="Arial" w:hAnsi="Arial"/>
-          <w:sz w:val="22"/>
-        </w:rPr>
-        <w:t>T</w:t>
-      </w:r>
-      <w:r>
-        <w:rPr>
-          <w:rFonts w:ascii="Arial" w:hAnsi="Arial"/>
-          <w:sz w:val="22"/>
-          <w:szCs w:val="22"/>
-          <w:vertAlign w:val="subscript"/>
-        </w:rPr>
         <w:t>m</w:t>
       </w:r>
       <w:r>
@@ -6065,34 +5000,7 @@
           <w:sz w:val="22"/>
           <w:szCs w:val="22"/>
         </w:rPr>
-        <w:t xml:space="preserve"> at 0.1 mM determined from the method 3, global fitting, using meltR.A followed by the BLtrimmer, versus the </w:t>
-      </w:r>
-      <w:r>
-        <w:rPr>
-          <w:rFonts w:ascii="Arial" w:hAnsi="Arial"/>
-          <w:sz w:val="22"/>
-        </w:rPr>
-        <w:t>T</w:t>
-      </w:r>
-      <w:r>
-        <w:rPr>
-          <w:rFonts w:ascii="Arial" w:hAnsi="Arial"/>
-          <w:sz w:val="22"/>
-          <w:szCs w:val="22"/>
-          <w:vertAlign w:val="subscript"/>
-        </w:rPr>
-        <w:t>m</w:t>
-      </w:r>
-      <w:r>
-        <w:rPr>
-          <w:rFonts w:ascii="Arial" w:hAnsi="Arial"/>
-          <w:sz w:val="22"/>
-          <w:szCs w:val="22"/>
-        </w:rPr>
         <w:t xml:space="preserve"> at 0.1 mM determined with MeltWin. Colors and error bars are the same as A.</w:t>
-      </w:r>
-      <w:r>
-        <w:br w:type="page"/>
       </w:r>
     </w:p>
     <w:p>
@@ -6106,7 +5014,7 @@
         <w:rPr/>
         <w:drawing>
           <wp:inline distT="0" distB="0" distL="0" distR="0">
-            <wp:extent cx="4187190" cy="5448935"/>
+            <wp:extent cx="4187190" cy="2992755"/>
             <wp:effectExtent l="0" t="0" r="0" b="0"/>
             <wp:docPr id="4" name="Image4" descr=""/>
             <wp:cNvGraphicFramePr>
@@ -6123,6 +5031,7 @@
                   </pic:nvPicPr>
                   <pic:blipFill>
                     <a:blip r:embed="rId6"/>
+                    <a:srcRect l="0" t="0" r="0" b="45079"/>
                     <a:stretch>
                       <a:fillRect/>
                     </a:stretch>
@@ -6130,7 +5039,7 @@
                   <pic:spPr bwMode="auto">
                     <a:xfrm>
                       <a:off x="0" y="0"/>
-                      <a:ext cx="4187190" cy="5448935"/>
+                      <a:ext cx="4187190" cy="2992755"/>
                     </a:xfrm>
                     <a:prstGeom prst="rect">
                       <a:avLst/>
@@ -6176,7 +5085,75 @@
           <w:sz w:val="22"/>
           <w:szCs w:val="22"/>
         </w:rPr>
-        <w:t xml:space="preserve">(A) </w:t>
+        <w:t>(A)</w:t>
+      </w:r>
+      <w:r>
+        <w:rPr>
+          <w:rFonts w:ascii="Arial" w:hAnsi="Arial"/>
+          <w:b w:val="false"/>
+          <w:bCs w:val="false"/>
+          <w:sz w:val="22"/>
+          <w:szCs w:val="22"/>
+        </w:rPr>
+        <w:t xml:space="preserve"> </w:t>
+      </w:r>
+      <w:r>
+        <w:rPr>
+          <w:rFonts w:ascii="Arial" w:hAnsi="Arial"/>
+          <w:b w:val="false"/>
+          <w:bCs w:val="false"/>
+          <w:sz w:val="22"/>
+          <w:szCs w:val="22"/>
+        </w:rPr>
+        <w:t>Melting transition for a two-state folding sequence</w:t>
+      </w:r>
+      <w:r>
+        <w:rPr>
+          <w:rFonts w:ascii="Arial" w:hAnsi="Arial"/>
+          <w:sz w:val="22"/>
+          <w:szCs w:val="22"/>
+        </w:rPr>
+        <w:t xml:space="preserve">. </w:t>
+      </w:r>
+      <w:r>
+        <w:rPr>
+          <w:rFonts w:ascii="Arial" w:hAnsi="Arial"/>
+          <w:b/>
+          <w:bCs/>
+          <w:sz w:val="22"/>
+          <w:szCs w:val="22"/>
+        </w:rPr>
+        <w:t xml:space="preserve">(B) </w:t>
+      </w:r>
+      <w:r>
+        <w:rPr>
+          <w:rFonts w:ascii="Arial" w:hAnsi="Arial"/>
+          <w:b w:val="false"/>
+          <w:bCs w:val="false"/>
+          <w:sz w:val="22"/>
+          <w:szCs w:val="22"/>
+        </w:rPr>
+        <w:t>Melting transition for a two-state folding sequence</w:t>
+      </w:r>
+      <w:r>
+        <w:rPr>
+          <w:rFonts w:ascii="Arial" w:hAnsi="Arial"/>
+          <w:b/>
+          <w:bCs/>
+          <w:sz w:val="22"/>
+          <w:szCs w:val="22"/>
+        </w:rPr>
+        <w:t xml:space="preserve">. </w:t>
+      </w:r>
+      <w:r>
+        <w:rPr>
+          <w:rFonts w:ascii="Arial" w:hAnsi="Arial"/>
+          <w:b/>
+          <w:bCs/>
+          <w:sz w:val="22"/>
+          <w:szCs w:val="22"/>
+        </w:rPr>
+        <w:t xml:space="preserve">(C) </w:t>
       </w:r>
       <w:r>
         <w:rPr>
@@ -6199,40 +5176,23 @@
           <w:sz w:val="22"/>
           <w:szCs w:val="22"/>
         </w:rPr>
-        <w:t xml:space="preserve">° using methods1 (average of fitting samples individually) and method2 (van’t Hoff analysis) using 1000 randomly determined baseline combinations peaked at 2% for two-state folding sequences. </w:t>
-      </w:r>
-      <w:r>
-        <w:rPr>
-          <w:rFonts w:ascii="Arial" w:hAnsi="Arial"/>
-          <w:b/>
-          <w:bCs/>
-          <w:sz w:val="22"/>
-          <w:szCs w:val="22"/>
-        </w:rPr>
-        <w:t xml:space="preserve">(B) </w:t>
-      </w:r>
-      <w:r>
-        <w:rPr>
-          <w:rFonts w:ascii="Arial" w:hAnsi="Arial"/>
-          <w:sz w:val="22"/>
-          <w:szCs w:val="22"/>
-        </w:rPr>
-        <w:t>The distribution of the error between the Δ</w:t>
-      </w:r>
-      <w:r>
-        <w:rPr>
-          <w:rFonts w:ascii="Arial" w:hAnsi="Arial"/>
-          <w:sz w:val="22"/>
-        </w:rPr>
-        <w:t>H</w:t>
-      </w:r>
-      <w:r>
-        <w:rPr>
-          <w:rFonts w:ascii="Arial" w:hAnsi="Arial"/>
-          <w:sz w:val="22"/>
-          <w:szCs w:val="22"/>
-        </w:rPr>
-        <w:t>° using methods1 (average of fitting samples individually) and method 2 (van’t Hoff analysis) using 1000 randomly determined baseline combinations peaked at &gt;15% for non-two-state folding sequences.</w:t>
+        <w:t xml:space="preserve">° using methods1 (average of fitting samples individually) and method 2 (van’t Hoff analysis) using 1000 randomly determined baseline combinations peaked at &gt;15% for </w:t>
+      </w:r>
+      <w:r>
+        <w:rPr>
+          <w:rFonts w:ascii="Arial" w:hAnsi="Arial"/>
+          <w:sz w:val="22"/>
+          <w:szCs w:val="22"/>
+        </w:rPr>
+        <w:t xml:space="preserve">a two-state and a </w:t>
+      </w:r>
+      <w:r>
+        <w:rPr>
+          <w:rFonts w:ascii="Arial" w:hAnsi="Arial"/>
+          <w:sz w:val="22"/>
+          <w:szCs w:val="22"/>
+        </w:rPr>
+        <w:t>non-two-state folding sequences.</w:t>
       </w:r>
     </w:p>
     <w:sectPr>
@@ -6592,7 +5552,7 @@
     <w:p>
       <w:r>
         <w:rPr>
-          <w:rFonts w:eastAsia="Noto Serif CJK SC" w:cs="Lohit Devanagari" w:ascii="Liberation Serif" w:hAnsi="Liberation Serif"/>
+          <w:rFonts w:ascii="Liberation Serif" w:hAnsi="Liberation Serif" w:eastAsia="Noto Serif CJK SC" w:cs="Lohit Devanagari"/>
           <w:b w:val="false"/>
           <w:bCs w:val="false"/>
           <w:i/>
@@ -6616,7 +5576,7 @@
           <w:u w:val="none"/>
           <w:vertAlign w:val="baseline"/>
           <w:em w:val="none"/>
-          <w:lang w:bidi="hi-IN" w:eastAsia="zh-CN" w:val="en-US"/>
+          <w:lang w:val="en-US" w:eastAsia="zh-CN" w:bidi="hi-IN"/>
         </w:rPr>
         <w:t>Reply to Bevilacqua, Philip C (10/11/2022, 08:04): "..."</w:t>
       </w:r>
@@ -6627,7 +5587,7 @@
           <w:rFonts w:eastAsia="DejaVu Sans" w:cs="DejaVu Sans"/>
           <w:kern w:val="0"/>
           <w:sz w:val="20"/>
-          <w:lang w:bidi="hi-IN" w:eastAsia="zh-CN" w:val="en-US"/>
+          <w:lang w:val="en-US" w:eastAsia="zh-CN" w:bidi="hi-IN"/>
         </w:rPr>
         <w:t>Yes, is is ugly. I use linear regression to guess initial slopes and intercepts.</w:t>
       </w:r>
@@ -6649,7 +5609,7 @@
     <w:p>
       <w:r>
         <w:rPr>
-          <w:rFonts w:eastAsia="Noto Serif CJK SC" w:cs="Lohit Devanagari" w:ascii="Liberation Serif" w:hAnsi="Liberation Serif"/>
+          <w:rFonts w:ascii="Liberation Serif" w:hAnsi="Liberation Serif" w:eastAsia="Noto Serif CJK SC" w:cs="Lohit Devanagari"/>
           <w:b w:val="false"/>
           <w:bCs w:val="false"/>
           <w:i/>
@@ -6673,7 +5633,7 @@
           <w:u w:val="none"/>
           <w:vertAlign w:val="baseline"/>
           <w:em w:val="none"/>
-          <w:lang w:bidi="hi-IN" w:eastAsia="zh-CN" w:val="en-US"/>
+          <w:lang w:val="en-US" w:eastAsia="zh-CN" w:bidi="hi-IN"/>
         </w:rPr>
         <w:t>Reply to Bevilacqua, Philip C (10/11/2022, 08:10): "..."</w:t>
       </w:r>
@@ -6684,7 +5644,7 @@
           <w:rFonts w:eastAsia="DejaVu Sans" w:cs="DejaVu Sans"/>
           <w:kern w:val="0"/>
           <w:sz w:val="20"/>
-          <w:lang w:bidi="hi-IN" w:eastAsia="zh-CN" w:val="en-US"/>
+          <w:lang w:val="en-US" w:eastAsia="zh-CN" w:bidi="hi-IN"/>
         </w:rPr>
         <w:t>Not that anyone knows of</w:t>
       </w:r>
@@ -6706,7 +5666,7 @@
     <w:p>
       <w:r>
         <w:rPr>
-          <w:rFonts w:eastAsia="Noto Serif CJK SC" w:cs="Lohit Devanagari" w:ascii="Liberation Serif" w:hAnsi="Liberation Serif"/>
+          <w:rFonts w:ascii="Liberation Serif" w:hAnsi="Liberation Serif" w:eastAsia="Noto Serif CJK SC" w:cs="Lohit Devanagari"/>
           <w:b w:val="false"/>
           <w:bCs w:val="false"/>
           <w:i/>
@@ -6730,7 +5690,7 @@
           <w:u w:val="none"/>
           <w:vertAlign w:val="baseline"/>
           <w:em w:val="none"/>
-          <w:lang w:bidi="hi-IN" w:eastAsia="zh-CN" w:val="en-US"/>
+          <w:lang w:val="en-US" w:eastAsia="zh-CN" w:bidi="hi-IN"/>
         </w:rPr>
         <w:t>Reply to Sebastian Arteaga (10/05/2022, 16:03): "..."</w:t>
       </w:r>
@@ -6741,7 +5701,7 @@
           <w:rFonts w:eastAsia="DejaVu Sans" w:cs="DejaVu Sans"/>
           <w:kern w:val="0"/>
           <w:sz w:val="20"/>
-          <w:lang w:bidi="hi-IN" w:eastAsia="zh-CN" w:val="en-US"/>
+          <w:lang w:val="en-US" w:eastAsia="zh-CN" w:bidi="hi-IN"/>
         </w:rPr>
         <w:t>Do you have hairpin data?</w:t>
       </w:r>
@@ -6763,7 +5723,7 @@
     <w:p>
       <w:r>
         <w:rPr>
-          <w:rFonts w:eastAsia="Noto Serif CJK SC" w:cs="Lohit Devanagari" w:ascii="Liberation Serif" w:hAnsi="Liberation Serif"/>
+          <w:rFonts w:ascii="Liberation Serif" w:hAnsi="Liberation Serif" w:eastAsia="Noto Serif CJK SC" w:cs="Lohit Devanagari"/>
           <w:b w:val="false"/>
           <w:bCs w:val="false"/>
           <w:i w:val="false"/>
@@ -6782,11 +5742,12 @@
           <w:kern w:val="2"/>
           <w:position w:val="0"/>
           <w:sz w:val="20"/>
+          <w:sz w:val="20"/>
           <w:szCs w:val="24"/>
           <w:u w:val="none"/>
           <w:vertAlign w:val="baseline"/>
           <w:em w:val="none"/>
-          <w:lang w:bidi="hi-IN" w:eastAsia="zh-CN" w:val="en-US"/>
+          <w:lang w:val="en-US" w:eastAsia="zh-CN" w:bidi="hi-IN"/>
         </w:rPr>
         <w:t>Cite Adams paper</w:t>
       </w:r>
@@ -6808,7 +5769,7 @@
     <w:p>
       <w:r>
         <w:rPr>
-          <w:rFonts w:eastAsia="Noto Serif CJK SC" w:cs="Lohit Devanagari" w:ascii="Liberation Serif" w:hAnsi="Liberation Serif"/>
+          <w:rFonts w:ascii="Liberation Serif" w:hAnsi="Liberation Serif" w:eastAsia="Noto Serif CJK SC" w:cs="Lohit Devanagari"/>
           <w:b w:val="false"/>
           <w:bCs w:val="false"/>
           <w:i/>
@@ -6832,7 +5793,7 @@
           <w:u w:val="none"/>
           <w:vertAlign w:val="baseline"/>
           <w:em w:val="none"/>
-          <w:lang w:bidi="hi-IN" w:eastAsia="zh-CN" w:val="en-US"/>
+          <w:lang w:val="en-US" w:eastAsia="zh-CN" w:bidi="hi-IN"/>
         </w:rPr>
         <w:t>Reply to Brent Znosko (10/06/2022, 13:55): "..."</w:t>
       </w:r>
@@ -6843,7 +5804,7 @@
           <w:rFonts w:eastAsia="DejaVu Sans" w:cs="DejaVu Sans"/>
           <w:kern w:val="0"/>
           <w:sz w:val="20"/>
-          <w:lang w:bidi="hi-IN" w:eastAsia="zh-CN" w:val="en-US"/>
+          <w:lang w:val="en-US" w:eastAsia="zh-CN" w:bidi="hi-IN"/>
         </w:rPr>
         <w:t>I want to consider keeping it. In the discussion we can say that the BLtrimmer can do what an experienced Meltwin can do, with no user intervention.</w:t>
       </w:r>
@@ -6890,7 +5851,7 @@
     </w:r>
     <w:r>
       <w:rPr/>
-      <w:t>20</w:t>
+      <w:t>18</w:t>
     </w:r>
     <w:r>
       <w:rPr/>
@@ -7905,7 +6866,7 @@
     <w:pPr>
       <w:widowControl/>
       <w:suppressAutoHyphens w:val="true"/>
-      <w:overflowPunct w:val="false"/>
+      <w:overflowPunct w:val="true"/>
       <w:bidi w:val="0"/>
       <w:spacing w:before="0" w:after="0"/>
       <w:jc w:val="left"/>
@@ -8154,7 +7115,7 @@
     <w:pPr>
       <w:widowControl/>
       <w:suppressAutoHyphens w:val="false"/>
-      <w:overflowPunct w:val="false"/>
+      <w:overflowPunct w:val="true"/>
       <w:bidi w:val="0"/>
       <w:spacing w:before="0" w:after="0"/>
       <w:jc w:val="left"/>

</xml_diff>

<commit_message>
Cut to results to length for Biophysical reports and draft introduction. Outline Methods and results.
</commit_message>
<xml_diff>
--- a/Drafts/MeltR_absorbance_draft_2.docx
+++ b/Drafts/MeltR_absorbance_draft_2.docx
@@ -2867,23 +2867,7 @@
           <w:sz w:val="22"/>
           <w:szCs w:val="22"/>
         </w:rPr>
-        <w:t>. Slopes, baselines, and absorbance errors were randomly generated. The modeled data were then fit with meltR.A followed by the BLtrimmer with no manual baseline trimming. BLtrimmer results for all three methods were in good agreement with the known folding energies (Figure S</w:t>
-      </w:r>
-      <w:r>
-        <w:rPr>
-          <w:rFonts w:ascii="Arial" w:hAnsi="Arial"/>
-          <w:sz w:val="22"/>
-          <w:szCs w:val="22"/>
-        </w:rPr>
-        <w:t>4</w:t>
-      </w:r>
-      <w:r>
-        <w:rPr>
-          <w:rFonts w:ascii="Arial" w:hAnsi="Arial"/>
-          <w:sz w:val="22"/>
-          <w:szCs w:val="22"/>
-        </w:rPr>
-        <w:t xml:space="preserve">). Errors were evenly distributed between being higher than the known value and lower than the known value, indicating that the BLtrimmer was not incorporating a systematic error. </w:t>
+        <w:t xml:space="preserve">. Slopes, baselines, and absorbance errors were randomly generated. The modeled data were then fit with meltR.A followed by the BLtrimmer with no manual baseline trimming. BLtrimmer results for all three methods were in good agreement with the known folding energies (Figure S4). Errors were evenly distributed between being higher than the known value and lower than the known value, indicating that the BLtrimmer was not incorporating a systematic error. </w:t>
       </w:r>
       <w:commentRangeStart w:id="21"/>
       <w:r>
@@ -3287,8 +3271,16 @@
           <w:sz w:val="22"/>
           <w:szCs w:val="22"/>
         </w:rPr>
-        <w:t xml:space="preserve"> error between programs of 1.9% (max 6.3%), 2.2% (max 7.4%), 1.4% (max 3.0%), and 1.2% (max 1.8%), respectively (Table </w:t>
-      </w:r>
+        <w:t xml:space="preserve"> error between programs of 1.9% (max 6.3%), 2.2% (max 7.4%), 1.4% (max 3.0%), and 1.2% (max 1.8%), respectively (Table S5). In summary, Method 3 in MeltR reproduces MeltWin methods 1 and 2 as well or better than MeltR methods 1 and 2 (See discussion).</w:t>
+      </w:r>
+    </w:p>
+    <w:p>
+      <w:pPr>
+        <w:pStyle w:val="Normal"/>
+        <w:spacing w:lineRule="auto" w:line="480" w:before="0" w:after="288"/>
+        <w:jc w:val="both"/>
+        <w:rPr/>
+      </w:pPr>
       <w:r>
         <w:rPr>
           <w:rStyle w:val="Heading3Char"/>
@@ -3298,114 +3290,7 @@
           <w:sz w:val="22"/>
           <w:szCs w:val="22"/>
         </w:rPr>
-        <w:t>S</w:t>
-      </w:r>
-      <w:r>
-        <w:rPr>
-          <w:rStyle w:val="Heading3Char"/>
-          <w:rFonts w:eastAsia="Times New Roman" w:cs="Times New Roman"/>
-          <w:b w:val="false"/>
-          <w:color w:val="auto"/>
-          <w:sz w:val="22"/>
-          <w:szCs w:val="22"/>
-        </w:rPr>
-        <w:t xml:space="preserve">5). In summary, </w:t>
-      </w:r>
-      <w:r>
-        <w:rPr>
-          <w:rStyle w:val="Heading3Char"/>
-          <w:rFonts w:eastAsia="Times New Roman" w:cs="Times New Roman"/>
-          <w:b w:val="false"/>
-          <w:color w:val="auto"/>
-          <w:sz w:val="22"/>
-          <w:szCs w:val="22"/>
-        </w:rPr>
-        <w:t>M</w:t>
-      </w:r>
-      <w:r>
-        <w:rPr>
-          <w:rStyle w:val="Heading3Char"/>
-          <w:rFonts w:eastAsia="Times New Roman" w:cs="Times New Roman"/>
-          <w:b w:val="false"/>
-          <w:color w:val="auto"/>
-          <w:sz w:val="22"/>
-          <w:szCs w:val="22"/>
-        </w:rPr>
-        <w:t xml:space="preserve">ethod 3 </w:t>
-      </w:r>
-      <w:r>
-        <w:rPr>
-          <w:rStyle w:val="Heading3Char"/>
-          <w:rFonts w:eastAsia="Times New Roman" w:cs="Times New Roman"/>
-          <w:b w:val="false"/>
-          <w:color w:val="auto"/>
-          <w:sz w:val="22"/>
-          <w:szCs w:val="22"/>
-        </w:rPr>
-        <w:t>in MeltR</w:t>
-      </w:r>
-      <w:r>
-        <w:rPr>
-          <w:rStyle w:val="Heading3Char"/>
-          <w:rFonts w:eastAsia="Times New Roman" w:cs="Times New Roman"/>
-          <w:b w:val="false"/>
-          <w:color w:val="auto"/>
-          <w:sz w:val="22"/>
-          <w:szCs w:val="22"/>
-        </w:rPr>
-        <w:t xml:space="preserve"> reproduces MeltWin methods 1 and 2 as well or better than MeltR methods 1 and 2 </w:t>
-      </w:r>
-      <w:r>
-        <w:rPr>
-          <w:rStyle w:val="Heading3Char"/>
-          <w:rFonts w:eastAsia="Times New Roman" w:cs="Times New Roman"/>
-          <w:b w:val="false"/>
-          <w:color w:val="auto"/>
-          <w:sz w:val="22"/>
-          <w:szCs w:val="22"/>
-        </w:rPr>
-        <w:t>(See discussion)</w:t>
-      </w:r>
-      <w:r>
-        <w:rPr>
-          <w:rStyle w:val="Heading3Char"/>
-          <w:rFonts w:eastAsia="Times New Roman" w:cs="Times New Roman"/>
-          <w:b w:val="false"/>
-          <w:color w:val="auto"/>
-          <w:sz w:val="22"/>
-          <w:szCs w:val="22"/>
-        </w:rPr>
-        <w:t>.</w:t>
-      </w:r>
-    </w:p>
-    <w:p>
-      <w:pPr>
-        <w:pStyle w:val="Normal"/>
-        <w:spacing w:lineRule="auto" w:line="480" w:before="0" w:after="288"/>
-        <w:jc w:val="both"/>
-        <w:rPr/>
-      </w:pPr>
-      <w:r>
-        <w:rPr>
-          <w:rStyle w:val="Heading3Char"/>
-          <w:rFonts w:eastAsia="Times New Roman" w:cs="Times New Roman"/>
-          <w:b w:val="false"/>
-          <w:color w:val="auto"/>
-          <w:sz w:val="22"/>
-          <w:szCs w:val="22"/>
-        </w:rPr>
-        <w:t xml:space="preserve">We next tested folding energies calculated using automated data processing with meltR.A and the BLtrimmer for agreement with the consensus nearest neighbor model. Folding energies were calculated using published Watson-Crick nearest neighbor parameters for each helix. Percent error was calculated </w:t>
-      </w:r>
-      <w:r>
-        <w:rPr>
-          <w:rStyle w:val="Heading3Char"/>
-          <w:rFonts w:eastAsia="Times New Roman" w:cs="Times New Roman"/>
-          <w:b w:val="false"/>
-          <w:color w:val="auto"/>
-          <w:sz w:val="22"/>
-          <w:szCs w:val="22"/>
-        </w:rPr>
-        <w:t>was calculated by subtracting the ΔG°</w:t>
+        <w:t>We next tested folding energies calculated using automated data processing with meltR.A and the BLtrimmer for agreement with the consensus nearest neighbor model. Folding energies were calculated using published Watson-Crick nearest neighbor parameters for each helix. Percent error was calculated was calculated by subtracting the ΔG°</w:t>
       </w:r>
       <w:r>
         <w:rPr>
@@ -3507,27 +3392,7 @@
           <w:sz w:val="22"/>
           <w:szCs w:val="22"/>
         </w:rPr>
-        <w:t xml:space="preserve">The </w:t>
-      </w:r>
-      <w:r>
-        <w:rPr>
-          <w:rFonts w:ascii="Arial" w:hAnsi="Arial"/>
-          <w:i/>
-          <w:iCs/>
-          <w:sz w:val="22"/>
-          <w:szCs w:val="22"/>
-        </w:rPr>
-        <w:t xml:space="preserve">MeltR </w:t>
-      </w:r>
-      <w:r>
-        <w:rPr>
-          <w:rFonts w:ascii="Arial" w:hAnsi="Arial"/>
-          <w:i/>
-          <w:iCs/>
-          <w:sz w:val="22"/>
-          <w:szCs w:val="22"/>
-        </w:rPr>
-        <w:t>provides a two-state folding test</w:t>
+        <w:t>The MeltR provides a two-state folding test</w:t>
       </w:r>
     </w:p>
     <w:p>
@@ -3591,15 +3456,7 @@
           <w:sz w:val="22"/>
           <w:szCs w:val="22"/>
         </w:rPr>
-        <w:t xml:space="preserve">We examined the distribution of </w:t>
-      </w:r>
-      <w:r>
-        <w:rPr>
-          <w:rFonts w:ascii="Arial" w:hAnsi="Arial"/>
-          <w:sz w:val="22"/>
-          <w:szCs w:val="22"/>
-        </w:rPr>
-        <w:t xml:space="preserve">the differences between the </w:t>
+        <w:t xml:space="preserve">We examined the distribution of the differences between the </w:t>
       </w:r>
       <w:r>
         <w:rPr>
@@ -3612,47 +3469,16 @@
         </w:rPr>
         <w:t xml:space="preserve">ΔH° calculated using method 1 and method 2 for 1000 randomly generated baseline combinations (Figure 5C). The distribution peaks below 10% for the </w:t>
       </w:r>
-    </w:p>
-    <w:p>
-      <w:pPr>
-        <w:pStyle w:val="Normal"/>
-        <w:spacing w:lineRule="auto" w:line="480"/>
-        <w:rPr>
-          <w:rFonts w:ascii="Arial" w:hAnsi="Arial"/>
-          <w:color w:val="00CED1"/>
-          <w:sz w:val="22"/>
-          <w:szCs w:val="22"/>
-        </w:rPr>
-      </w:pPr>
-      <w:r>
-        <w:rPr>
-          <w:rFonts w:ascii="Arial" w:hAnsi="Arial"/>
-          <w:color w:val="00CED1"/>
-          <w:sz w:val="22"/>
-          <w:szCs w:val="22"/>
-        </w:rPr>
-        <w:t>Paragraph 4: Histogram analysis followed by quartile analysis.</w:t>
-      </w:r>
-    </w:p>
-    <w:p>
-      <w:pPr>
-        <w:pStyle w:val="Normal"/>
-        <w:spacing w:lineRule="auto" w:line="480"/>
-        <w:rPr>
-          <w:rFonts w:ascii="Arial" w:hAnsi="Arial"/>
-          <w:color w:val="00CED1"/>
-          <w:sz w:val="22"/>
-          <w:szCs w:val="22"/>
-        </w:rPr>
-      </w:pPr>
-      <w:r>
-        <w:rPr>
-          <w:rFonts w:ascii="Arial" w:hAnsi="Arial"/>
-          <w:color w:val="00CED1"/>
-          <w:sz w:val="22"/>
-          <w:szCs w:val="22"/>
-        </w:rPr>
-        <w:t>Paragraph 4: Why the BLtrimmer does not force a two state interpretation on non-two state RNA.</w:t>
+      <w:r>
+        <w:rPr>
+          <w:rStyle w:val="Heading3Char"/>
+          <w:rFonts w:eastAsia="Times New Roman" w:cs="Times New Roman"/>
+          <w:b w:val="false"/>
+          <w:color w:val="auto"/>
+          <w:sz w:val="22"/>
+          <w:szCs w:val="22"/>
+        </w:rPr>
+        <w:t>two-state folding sequence and the distribution beaks above 10% for the non-two-state folding sequence. In fact, the distribution of ΔH° values overlaped for the two-state folding sequence and does not overlap for the non-two-state folding sequence (Figure 5D). This distribution analysis provides a less biased metric of two-state folding than analysis of a single baseline combination.</w:t>
       </w:r>
     </w:p>
     <w:p>
@@ -5014,7 +4840,7 @@
         <w:rPr/>
         <w:drawing>
           <wp:inline distT="0" distB="0" distL="0" distR="0">
-            <wp:extent cx="4187190" cy="2992755"/>
+            <wp:extent cx="4508500" cy="5867400"/>
             <wp:effectExtent l="0" t="0" r="0" b="0"/>
             <wp:docPr id="4" name="Image4" descr=""/>
             <wp:cNvGraphicFramePr>
@@ -5031,7 +4857,6 @@
                   </pic:nvPicPr>
                   <pic:blipFill>
                     <a:blip r:embed="rId6"/>
-                    <a:srcRect l="0" t="0" r="0" b="45079"/>
                     <a:stretch>
                       <a:fillRect/>
                     </a:stretch>
@@ -5039,7 +4864,7 @@
                   <pic:spPr bwMode="auto">
                     <a:xfrm>
                       <a:off x="0" y="0"/>
-                      <a:ext cx="4187190" cy="2992755"/>
+                      <a:ext cx="4508500" cy="5867400"/>
                     </a:xfrm>
                     <a:prstGeom prst="rect">
                       <a:avLst/>
@@ -5095,7 +4920,25 @@
           <w:sz w:val="22"/>
           <w:szCs w:val="22"/>
         </w:rPr>
-        <w:t xml:space="preserve"> </w:t>
+        <w:t xml:space="preserve"> Melting transition for a two-state folding sequence</w:t>
+      </w:r>
+      <w:r>
+        <w:rPr>
+          <w:rFonts w:ascii="Arial" w:hAnsi="Arial"/>
+          <w:sz w:val="22"/>
+          <w:szCs w:val="22"/>
+        </w:rPr>
+        <w:t xml:space="preserve">. </w:t>
+      </w:r>
+      <w:r>
+        <w:rPr>
+          <w:rFonts w:ascii="Arial" w:hAnsi="Arial"/>
+          <w:b/>
+          <w:bCs/>
+          <w:sz w:val="22"/>
+          <w:szCs w:val="22"/>
+        </w:rPr>
+        <w:t xml:space="preserve">(B) </w:t>
       </w:r>
       <w:r>
         <w:rPr>
@@ -5110,50 +4953,12 @@
       <w:r>
         <w:rPr>
           <w:rFonts w:ascii="Arial" w:hAnsi="Arial"/>
-          <w:sz w:val="22"/>
-          <w:szCs w:val="22"/>
-        </w:rPr>
-        <w:t xml:space="preserve">. </w:t>
-      </w:r>
-      <w:r>
-        <w:rPr>
-          <w:rFonts w:ascii="Arial" w:hAnsi="Arial"/>
-          <w:b/>
-          <w:bCs/>
-          <w:sz w:val="22"/>
-          <w:szCs w:val="22"/>
-        </w:rPr>
-        <w:t xml:space="preserve">(B) </w:t>
-      </w:r>
-      <w:r>
-        <w:rPr>
-          <w:rFonts w:ascii="Arial" w:hAnsi="Arial"/>
-          <w:b w:val="false"/>
-          <w:bCs w:val="false"/>
-          <w:sz w:val="22"/>
-          <w:szCs w:val="22"/>
-        </w:rPr>
-        <w:t>Melting transition for a two-state folding sequence</w:t>
-      </w:r>
-      <w:r>
-        <w:rPr>
-          <w:rFonts w:ascii="Arial" w:hAnsi="Arial"/>
-          <w:b/>
-          <w:bCs/>
-          <w:sz w:val="22"/>
-          <w:szCs w:val="22"/>
-        </w:rPr>
-        <w:t xml:space="preserve">. </w:t>
-      </w:r>
-      <w:r>
-        <w:rPr>
-          <w:rFonts w:ascii="Arial" w:hAnsi="Arial"/>
-          <w:b/>
-          <w:bCs/>
-          <w:sz w:val="22"/>
-          <w:szCs w:val="22"/>
-        </w:rPr>
-        <w:t xml:space="preserve">(C) </w:t>
+          <w:b/>
+          <w:bCs/>
+          <w:sz w:val="22"/>
+          <w:szCs w:val="22"/>
+        </w:rPr>
+        <w:t xml:space="preserve">. (C) </w:t>
       </w:r>
       <w:r>
         <w:rPr>
@@ -5176,23 +4981,7 @@
           <w:sz w:val="22"/>
           <w:szCs w:val="22"/>
         </w:rPr>
-        <w:t xml:space="preserve">° using methods1 (average of fitting samples individually) and method 2 (van’t Hoff analysis) using 1000 randomly determined baseline combinations peaked at &gt;15% for </w:t>
-      </w:r>
-      <w:r>
-        <w:rPr>
-          <w:rFonts w:ascii="Arial" w:hAnsi="Arial"/>
-          <w:sz w:val="22"/>
-          <w:szCs w:val="22"/>
-        </w:rPr>
-        <w:t xml:space="preserve">a two-state and a </w:t>
-      </w:r>
-      <w:r>
-        <w:rPr>
-          <w:rFonts w:ascii="Arial" w:hAnsi="Arial"/>
-          <w:sz w:val="22"/>
-          <w:szCs w:val="22"/>
-        </w:rPr>
-        <w:t>non-two-state folding sequences.</w:t>
+        <w:t>° using methods1 (average of fitting samples individually) and method 2 (van’t Hoff analysis) using 1000 randomly determined baseline combinations peaked at &gt;15% for a two-state and a non-two-state folding sequences.</w:t>
       </w:r>
     </w:p>
     <w:sectPr>
@@ -5851,7 +5640,7 @@
     </w:r>
     <w:r>
       <w:rPr/>
-      <w:t>18</w:t>
+      <w:t>21</w:t>
     </w:r>
     <w:r>
       <w:rPr/>
@@ -6866,7 +6655,7 @@
     <w:pPr>
       <w:widowControl/>
       <w:suppressAutoHyphens w:val="true"/>
-      <w:overflowPunct w:val="true"/>
+      <w:overflowPunct w:val="false"/>
       <w:bidi w:val="0"/>
       <w:spacing w:before="0" w:after="0"/>
       <w:jc w:val="left"/>
@@ -7115,7 +6904,7 @@
     <w:pPr>
       <w:widowControl/>
       <w:suppressAutoHyphens w:val="false"/>
-      <w:overflowPunct w:val="true"/>
+      <w:overflowPunct w:val="false"/>
       <w:bidi w:val="0"/>
       <w:spacing w:before="0" w:after="0"/>
       <w:jc w:val="left"/>

</xml_diff>